<commit_message>
docu externa casi lista
</commit_message>
<xml_diff>
--- a/Documentacion externa.docx
+++ b/Documentacion externa.docx
@@ -1,27 +1,25 @@
 
 <file path=word/document.xml><?xml version="1.0" encoding="utf-8"?>
-<w:document xmlns:wpc="http://schemas.microsoft.com/office/word/2010/wordprocessingCanvas" xmlns:cx="http://schemas.microsoft.com/office/drawing/2014/chartex" xmlns:cx1="http://schemas.microsoft.com/office/drawing/2015/9/8/chartex" xmlns:cx2="http://schemas.microsoft.com/office/drawing/2015/10/21/chartex" xmlns:cx3="http://schemas.microsoft.com/office/drawing/2016/5/9/chartex" xmlns:cx4="http://schemas.microsoft.com/office/drawing/2016/5/10/chartex" xmlns:cx5="http://schemas.microsoft.com/office/drawing/2016/5/11/chartex" xmlns:cx6="http://schemas.microsoft.com/office/drawing/2016/5/12/chartex" xmlns:cx7="http://schemas.microsoft.com/office/drawing/2016/5/13/chartex" xmlns:cx8="http://schemas.microsoft.com/office/drawing/2016/5/14/chartex" xmlns:mc="http://schemas.openxmlformats.org/markup-compatibility/2006" xmlns:aink="http://schemas.microsoft.com/office/drawing/2016/ink" xmlns:am3d="http://schemas.microsoft.com/office/drawing/2017/model3d" xmlns:o="urn:schemas-microsoft-com:office:office" xmlns:oel="http://schemas.microsoft.com/office/2019/extlst" xmlns:r="http://schemas.openxmlformats.org/officeDocument/2006/relationships" xmlns:m="http://schemas.openxmlformats.org/officeDocument/2006/math" xmlns:v="urn:schemas-microsoft-com:vml" xmlns:wp14="http://schemas.microsoft.com/office/word/2010/wordprocessingDrawing" xmlns:wp="http://schemas.openxmlformats.org/drawingml/2006/wordprocessingDrawing" xmlns:w10="urn:schemas-microsoft-com:office:word" xmlns:w="http://schemas.openxmlformats.org/wordprocessingml/2006/main" xmlns:w14="http://schemas.microsoft.com/office/word/2010/wordml" xmlns:w15="http://schemas.microsoft.com/office/word/2012/wordml" xmlns:w16cex="http://schemas.microsoft.com/office/word/2018/wordml/cex" xmlns:w16cid="http://schemas.microsoft.com/office/word/2016/wordml/cid" xmlns:w16="http://schemas.microsoft.com/office/word/2018/wordml" xmlns:w16sdtdh="http://schemas.microsoft.com/office/word/2020/wordml/sdtdatahash" xmlns:w16se="http://schemas.microsoft.com/office/word/2015/wordml/symex" xmlns:wpg="http://schemas.microsoft.com/office/word/2010/wordprocessingGroup" xmlns:wpi="http://schemas.microsoft.com/office/word/2010/wordprocessingInk" xmlns:wne="http://schemas.microsoft.com/office/word/2006/wordml" xmlns:wps="http://schemas.microsoft.com/office/word/2010/wordprocessingShape" mc:Ignorable="w14 w15 w16se w16cid w16 w16cex w16sdtdh wp14">
+<w:document xmlns:wpc="http://schemas.microsoft.com/office/word/2010/wordprocessingCanvas" xmlns:cx="http://schemas.microsoft.com/office/drawing/2014/chartex" xmlns:cx1="http://schemas.microsoft.com/office/drawing/2015/9/8/chartex" xmlns:cx2="http://schemas.microsoft.com/office/drawing/2015/10/21/chartex" xmlns:cx3="http://schemas.microsoft.com/office/drawing/2016/5/9/chartex" xmlns:cx4="http://schemas.microsoft.com/office/drawing/2016/5/10/chartex" xmlns:cx5="http://schemas.microsoft.com/office/drawing/2016/5/11/chartex" xmlns:cx6="http://schemas.microsoft.com/office/drawing/2016/5/12/chartex" xmlns:cx7="http://schemas.microsoft.com/office/drawing/2016/5/13/chartex" xmlns:cx8="http://schemas.microsoft.com/office/drawing/2016/5/14/chartex" xmlns:mc="http://schemas.openxmlformats.org/markup-compatibility/2006" xmlns:aink="http://schemas.microsoft.com/office/drawing/2016/ink" xmlns:am3d="http://schemas.microsoft.com/office/drawing/2017/model3d" xmlns:o="urn:schemas-microsoft-com:office:office" xmlns:oel="http://schemas.microsoft.com/office/2019/extlst" xmlns:r="http://schemas.openxmlformats.org/officeDocument/2006/relationships" xmlns:m="http://schemas.openxmlformats.org/officeDocument/2006/math" xmlns:v="urn:schemas-microsoft-com:vml" xmlns:wp14="http://schemas.microsoft.com/office/word/2010/wordprocessingDrawing" xmlns:wp="http://schemas.openxmlformats.org/drawingml/2006/wordprocessingDrawing" xmlns:w10="urn:schemas-microsoft-com:office:word" xmlns:w="http://schemas.openxmlformats.org/wordprocessingml/2006/main" xmlns:w14="http://schemas.microsoft.com/office/word/2010/wordml" xmlns:w15="http://schemas.microsoft.com/office/word/2012/wordml" xmlns:w16cex="http://schemas.microsoft.com/office/word/2018/wordml/cex" xmlns:w16cid="http://schemas.microsoft.com/office/word/2016/wordml/cid" xmlns:w16="http://schemas.microsoft.com/office/word/2018/wordml" xmlns:w16du="http://schemas.microsoft.com/office/word/2023/wordml/word16du" xmlns:w16sdtdh="http://schemas.microsoft.com/office/word/2020/wordml/sdtdatahash" xmlns:w16se="http://schemas.microsoft.com/office/word/2015/wordml/symex" xmlns:wpg="http://schemas.microsoft.com/office/word/2010/wordprocessingGroup" xmlns:wpi="http://schemas.microsoft.com/office/word/2010/wordprocessingInk" xmlns:wne="http://schemas.microsoft.com/office/word/2006/wordml" xmlns:wps="http://schemas.microsoft.com/office/word/2010/wordprocessingShape" mc:Ignorable="w14 w15 w16se w16cid w16 w16cex w16sdtdh w16du wp14">
   <w:body>
     <w:sdt>
       <w:sdtPr>
+        <w:rPr>
+          <w:rFonts w:ascii="Arial" w:eastAsiaTheme="minorHAnsi" w:hAnsi="Arial"/>
+          <w:color w:val="000000" w:themeColor="text1"/>
+          <w:sz w:val="24"/>
+          <w:lang w:val="es-CR"/>
+        </w:rPr>
         <w:id w:val="770667648"/>
         <w:docPartObj>
           <w:docPartGallery w:val="Cover Pages"/>
           <w:docPartUnique/>
         </w:docPartObj>
       </w:sdtPr>
-      <w:sdtEndPr>
-        <w:rPr>
-          <w:rFonts w:ascii="Arial" w:eastAsiaTheme="minorHAnsi" w:hAnsi="Arial"/>
-          <w:color w:val="000000" w:themeColor="text1"/>
-          <w:sz w:val="24"/>
-          <w:lang w:val="es-CR"/>
-        </w:rPr>
-      </w:sdtEndPr>
       <w:sdtContent>
         <w:p>
           <w:pPr>
-            <w:pStyle w:val="NoSpacing"/>
+            <w:pStyle w:val="Sinespaciado"/>
           </w:pPr>
           <w:r>
             <w:rPr>
@@ -160,7 +158,7 @@
                                   <w:sdtContent>
                                     <w:p>
                                       <w:pPr>
-                                        <w:pStyle w:val="NoSpacing"/>
+                                        <w:pStyle w:val="Sinespaciado"/>
                                         <w:jc w:val="right"/>
                                         <w:rPr>
                                           <w:color w:val="FFFFFF" w:themeColor="background1"/>
@@ -3473,7 +3471,7 @@
                             <w:sdtContent>
                               <w:p>
                                 <w:pPr>
-                                  <w:pStyle w:val="NoSpacing"/>
+                                  <w:pStyle w:val="Sinespaciado"/>
                                   <w:jc w:val="right"/>
                                   <w:rPr>
                                     <w:color w:val="FFFFFF" w:themeColor="background1"/>
@@ -3674,7 +3672,7 @@
                             <w:txbxContent>
                               <w:p>
                                 <w:pPr>
-                                  <w:pStyle w:val="NoSpacing"/>
+                                  <w:pStyle w:val="Sinespaciado"/>
                                   <w:rPr>
                                     <w:color w:val="4472C4" w:themeColor="accent1"/>
                                     <w:sz w:val="26"/>
@@ -3716,7 +3714,7 @@
                               </w:p>
                               <w:p>
                                 <w:pPr>
-                                  <w:pStyle w:val="NoSpacing"/>
+                                  <w:pStyle w:val="Sinespaciado"/>
                                   <w:rPr>
                                     <w:color w:val="4472C4" w:themeColor="accent1"/>
                                     <w:sz w:val="26"/>
@@ -3759,7 +3757,7 @@
                               </w:p>
                               <w:p>
                                 <w:pPr>
-                                  <w:pStyle w:val="NoSpacing"/>
+                                  <w:pStyle w:val="Sinespaciado"/>
                                   <w:rPr>
                                     <w:color w:val="4472C4" w:themeColor="accent1"/>
                                     <w:sz w:val="26"/>
@@ -3804,14 +3802,13 @@
                                     <w:color w:val="4472C4" w:themeColor="accent1"/>
                                     <w:sz w:val="26"/>
                                     <w:szCs w:val="26"/>
-                                    <w:lang w:val="es-CR"/>
                                   </w:rPr>
                                   <w:t>2019003307</w:t>
                                 </w:r>
                               </w:p>
                               <w:p>
                                 <w:pPr>
-                                  <w:pStyle w:val="NoSpacing"/>
+                                  <w:pStyle w:val="Sinespaciado"/>
                                   <w:rPr>
                                     <w:color w:val="595959" w:themeColor="text1" w:themeTint="A6"/>
                                     <w:sz w:val="20"/>
@@ -3877,7 +3874,7 @@
                       <w:txbxContent>
                         <w:p>
                           <w:pPr>
-                            <w:pStyle w:val="NoSpacing"/>
+                            <w:pStyle w:val="Sinespaciado"/>
                             <w:rPr>
                               <w:color w:val="4472C4" w:themeColor="accent1"/>
                               <w:sz w:val="26"/>
@@ -3919,7 +3916,7 @@
                         </w:p>
                         <w:p>
                           <w:pPr>
-                            <w:pStyle w:val="NoSpacing"/>
+                            <w:pStyle w:val="Sinespaciado"/>
                             <w:rPr>
                               <w:color w:val="4472C4" w:themeColor="accent1"/>
                               <w:sz w:val="26"/>
@@ -3962,7 +3959,7 @@
                         </w:p>
                         <w:p>
                           <w:pPr>
-                            <w:pStyle w:val="NoSpacing"/>
+                            <w:pStyle w:val="Sinespaciado"/>
                             <w:rPr>
                               <w:color w:val="4472C4" w:themeColor="accent1"/>
                               <w:sz w:val="26"/>
@@ -4007,14 +4004,13 @@
                               <w:color w:val="4472C4" w:themeColor="accent1"/>
                               <w:sz w:val="26"/>
                               <w:szCs w:val="26"/>
-                              <w:lang w:val="es-CR"/>
                             </w:rPr>
                             <w:t>2019003307</w:t>
                           </w:r>
                         </w:p>
                         <w:p>
                           <w:pPr>
-                            <w:pStyle w:val="NoSpacing"/>
+                            <w:pStyle w:val="Sinespaciado"/>
                             <w:rPr>
                               <w:color w:val="595959" w:themeColor="text1" w:themeTint="A6"/>
                               <w:sz w:val="20"/>
@@ -4131,7 +4127,7 @@
                             <w:txbxContent>
                               <w:p>
                                 <w:pPr>
-                                  <w:pStyle w:val="NoSpacing"/>
+                                  <w:pStyle w:val="Sinespaciado"/>
                                   <w:rPr>
                                     <w:rFonts w:ascii="Arial" w:eastAsiaTheme="majorEastAsia" w:hAnsi="Arial" w:cs="Arial"/>
                                     <w:color w:val="262626" w:themeColor="text1" w:themeTint="D9"/>
@@ -4252,7 +4248,7 @@
                       <w:txbxContent>
                         <w:p>
                           <w:pPr>
-                            <w:pStyle w:val="NoSpacing"/>
+                            <w:pStyle w:val="Sinespaciado"/>
                             <w:rPr>
                               <w:rFonts w:ascii="Arial" w:eastAsiaTheme="majorEastAsia" w:hAnsi="Arial" w:cs="Arial"/>
                               <w:color w:val="262626" w:themeColor="text1" w:themeTint="D9"/>
@@ -4365,7 +4361,11 @@
     <w:sdt>
       <w:sdtPr>
         <w:rPr>
-          <w:rFonts w:cs="Arial"/>
+          <w:rFonts w:eastAsiaTheme="minorHAnsi" w:cs="Arial"/>
+          <w:b w:val="0"/>
+          <w:i w:val="0"/>
+          <w:sz w:val="24"/>
+          <w:szCs w:val="22"/>
           <w:lang w:val="es-CR"/>
         </w:rPr>
         <w:id w:val="-227232023"/>
@@ -4376,18 +4376,14 @@
       </w:sdtPr>
       <w:sdtEndPr>
         <w:rPr>
-          <w:rFonts w:eastAsiaTheme="minorHAnsi"/>
           <w:bCs/>
-          <w:i w:val="0"/>
           <w:noProof/>
-          <w:sz w:val="24"/>
-          <w:szCs w:val="22"/>
         </w:rPr>
       </w:sdtEndPr>
       <w:sdtContent>
         <w:p>
           <w:pPr>
-            <w:pStyle w:val="TOCHeading"/>
+            <w:pStyle w:val="TtuloTDC"/>
             <w:rPr>
               <w:rFonts w:cs="Arial"/>
               <w:lang w:val="es-CR"/>
@@ -4403,12 +4399,18 @@
         </w:p>
         <w:p>
           <w:pPr>
-            <w:pStyle w:val="TOC1"/>
+            <w:pStyle w:val="TDC1"/>
             <w:tabs>
               <w:tab w:val="right" w:leader="dot" w:pos="8828"/>
             </w:tabs>
             <w:rPr>
+              <w:rFonts w:asciiTheme="minorHAnsi" w:eastAsiaTheme="minorEastAsia" w:hAnsiTheme="minorHAnsi"/>
               <w:noProof/>
+              <w:color w:val="auto"/>
+              <w:kern w:val="2"/>
+              <w:szCs w:val="24"/>
+              <w:lang w:eastAsia="es-CR"/>
+              <w14:ligatures w14:val="standardContextual"/>
             </w:rPr>
           </w:pPr>
           <w:r>
@@ -4430,10 +4432,10 @@
             </w:rPr>
             <w:fldChar w:fldCharType="separate"/>
           </w:r>
-          <w:hyperlink w:anchor="_Toc156405420" w:history="1">
+          <w:hyperlink w:anchor="_Toc156553315" w:history="1">
             <w:r>
               <w:rPr>
-                <w:rStyle w:val="Hyperlink"/>
+                <w:rStyle w:val="Hipervnculo"/>
                 <w:noProof/>
               </w:rPr>
               <w:t>Descripción de problemas</w:t>
@@ -4457,7 +4459,7 @@
                 <w:noProof/>
                 <w:webHidden/>
               </w:rPr>
-              <w:instrText xml:space="preserve"> PAGEREF _Toc156405420 \h </w:instrText>
+              <w:instrText xml:space="preserve"> PAGEREF _Toc156553315 \h </w:instrText>
             </w:r>
             <w:r>
               <w:rPr>
@@ -4490,18 +4492,24 @@
         </w:p>
         <w:p>
           <w:pPr>
-            <w:pStyle w:val="TOC1"/>
+            <w:pStyle w:val="TDC1"/>
             <w:tabs>
               <w:tab w:val="right" w:leader="dot" w:pos="8828"/>
             </w:tabs>
             <w:rPr>
+              <w:rFonts w:asciiTheme="minorHAnsi" w:eastAsiaTheme="minorEastAsia" w:hAnsiTheme="minorHAnsi"/>
               <w:noProof/>
+              <w:color w:val="auto"/>
+              <w:kern w:val="2"/>
+              <w:szCs w:val="24"/>
+              <w:lang w:eastAsia="es-CR"/>
+              <w14:ligatures w14:val="standardContextual"/>
             </w:rPr>
           </w:pPr>
-          <w:hyperlink w:anchor="_Toc156405421" w:history="1">
+          <w:hyperlink w:anchor="_Toc156553316" w:history="1">
             <w:r>
               <w:rPr>
-                <w:rStyle w:val="Hyperlink"/>
+                <w:rStyle w:val="Hipervnculo"/>
                 <w:noProof/>
               </w:rPr>
               <w:t>Diseño del Programa</w:t>
@@ -4525,7 +4533,7 @@
                 <w:noProof/>
                 <w:webHidden/>
               </w:rPr>
-              <w:instrText xml:space="preserve"> PAGEREF _Toc156405421 \h </w:instrText>
+              <w:instrText xml:space="preserve"> PAGEREF _Toc156553316 \h </w:instrText>
             </w:r>
             <w:r>
               <w:rPr>
@@ -4558,18 +4566,24 @@
         </w:p>
         <w:p>
           <w:pPr>
-            <w:pStyle w:val="TOC1"/>
+            <w:pStyle w:val="TDC1"/>
             <w:tabs>
               <w:tab w:val="right" w:leader="dot" w:pos="8828"/>
             </w:tabs>
             <w:rPr>
+              <w:rFonts w:asciiTheme="minorHAnsi" w:eastAsiaTheme="minorEastAsia" w:hAnsiTheme="minorHAnsi"/>
               <w:noProof/>
+              <w:color w:val="auto"/>
+              <w:kern w:val="2"/>
+              <w:szCs w:val="24"/>
+              <w:lang w:eastAsia="es-CR"/>
+              <w14:ligatures w14:val="standardContextual"/>
             </w:rPr>
           </w:pPr>
-          <w:hyperlink w:anchor="_Toc156405422" w:history="1">
+          <w:hyperlink w:anchor="_Toc156553317" w:history="1">
             <w:r>
               <w:rPr>
-                <w:rStyle w:val="Hyperlink"/>
+                <w:rStyle w:val="Hipervnculo"/>
                 <w:noProof/>
               </w:rPr>
               <w:t>Librerías Usadas</w:t>
@@ -4593,7 +4607,7 @@
                 <w:noProof/>
                 <w:webHidden/>
               </w:rPr>
-              <w:instrText xml:space="preserve"> PAGEREF _Toc156405422 \h </w:instrText>
+              <w:instrText xml:space="preserve"> PAGEREF _Toc156553317 \h </w:instrText>
             </w:r>
             <w:r>
               <w:rPr>
@@ -4613,7 +4627,7 @@
                 <w:noProof/>
                 <w:webHidden/>
               </w:rPr>
-              <w:t>4</w:t>
+              <w:t>9</w:t>
             </w:r>
             <w:r>
               <w:rPr>
@@ -4626,18 +4640,24 @@
         </w:p>
         <w:p>
           <w:pPr>
-            <w:pStyle w:val="TOC1"/>
+            <w:pStyle w:val="TDC1"/>
             <w:tabs>
               <w:tab w:val="right" w:leader="dot" w:pos="8828"/>
             </w:tabs>
             <w:rPr>
+              <w:rFonts w:asciiTheme="minorHAnsi" w:eastAsiaTheme="minorEastAsia" w:hAnsiTheme="minorHAnsi"/>
               <w:noProof/>
+              <w:color w:val="auto"/>
+              <w:kern w:val="2"/>
+              <w:szCs w:val="24"/>
+              <w:lang w:eastAsia="es-CR"/>
+              <w14:ligatures w14:val="standardContextual"/>
             </w:rPr>
           </w:pPr>
-          <w:hyperlink w:anchor="_Toc156405423" w:history="1">
+          <w:hyperlink w:anchor="_Toc156553318" w:history="1">
             <w:r>
               <w:rPr>
-                <w:rStyle w:val="Hyperlink"/>
+                <w:rStyle w:val="Hipervnculo"/>
                 <w:noProof/>
               </w:rPr>
               <w:t>Análisis de resultados</w:t>
@@ -4661,7 +4681,7 @@
                 <w:noProof/>
                 <w:webHidden/>
               </w:rPr>
-              <w:instrText xml:space="preserve"> PAGEREF _Toc156405423 \h </w:instrText>
+              <w:instrText xml:space="preserve"> PAGEREF _Toc156553318 \h </w:instrText>
             </w:r>
             <w:r>
               <w:rPr>
@@ -4681,7 +4701,7 @@
                 <w:noProof/>
                 <w:webHidden/>
               </w:rPr>
-              <w:t>4</w:t>
+              <w:t>9</w:t>
             </w:r>
             <w:r>
               <w:rPr>
@@ -4694,18 +4714,24 @@
         </w:p>
         <w:p>
           <w:pPr>
-            <w:pStyle w:val="TOC2"/>
+            <w:pStyle w:val="TDC2"/>
             <w:tabs>
               <w:tab w:val="right" w:leader="dot" w:pos="8828"/>
             </w:tabs>
             <w:rPr>
+              <w:rFonts w:asciiTheme="minorHAnsi" w:eastAsiaTheme="minorEastAsia" w:hAnsiTheme="minorHAnsi"/>
               <w:noProof/>
+              <w:color w:val="auto"/>
+              <w:kern w:val="2"/>
+              <w:szCs w:val="24"/>
+              <w:lang w:eastAsia="es-CR"/>
+              <w14:ligatures w14:val="standardContextual"/>
             </w:rPr>
           </w:pPr>
-          <w:hyperlink w:anchor="_Toc156405424" w:history="1">
+          <w:hyperlink w:anchor="_Toc156553319" w:history="1">
             <w:r>
               <w:rPr>
-                <w:rStyle w:val="Hyperlink"/>
+                <w:rStyle w:val="Hipervnculo"/>
                 <w:noProof/>
               </w:rPr>
               <w:t>Objetivos alcanzados</w:t>
@@ -4729,7 +4755,7 @@
                 <w:noProof/>
                 <w:webHidden/>
               </w:rPr>
-              <w:instrText xml:space="preserve"> PAGEREF _Toc156405424 \h </w:instrText>
+              <w:instrText xml:space="preserve"> PAGEREF _Toc156553319 \h </w:instrText>
             </w:r>
             <w:r>
               <w:rPr>
@@ -4749,7 +4775,7 @@
                 <w:noProof/>
                 <w:webHidden/>
               </w:rPr>
-              <w:t>4</w:t>
+              <w:t>9</w:t>
             </w:r>
             <w:r>
               <w:rPr>
@@ -4762,18 +4788,24 @@
         </w:p>
         <w:p>
           <w:pPr>
-            <w:pStyle w:val="TOC2"/>
+            <w:pStyle w:val="TDC2"/>
             <w:tabs>
               <w:tab w:val="right" w:leader="dot" w:pos="8828"/>
             </w:tabs>
             <w:rPr>
+              <w:rFonts w:asciiTheme="minorHAnsi" w:eastAsiaTheme="minorEastAsia" w:hAnsiTheme="minorHAnsi"/>
               <w:noProof/>
+              <w:color w:val="auto"/>
+              <w:kern w:val="2"/>
+              <w:szCs w:val="24"/>
+              <w:lang w:eastAsia="es-CR"/>
+              <w14:ligatures w14:val="standardContextual"/>
             </w:rPr>
           </w:pPr>
-          <w:hyperlink w:anchor="_Toc156405425" w:history="1">
+          <w:hyperlink w:anchor="_Toc156553320" w:history="1">
             <w:r>
               <w:rPr>
-                <w:rStyle w:val="Hyperlink"/>
+                <w:rStyle w:val="Hipervnculo"/>
                 <w:noProof/>
               </w:rPr>
               <w:t>Objetivos fallidos</w:t>
@@ -4797,7 +4829,7 @@
                 <w:noProof/>
                 <w:webHidden/>
               </w:rPr>
-              <w:instrText xml:space="preserve"> PAGEREF _Toc156405425 \h </w:instrText>
+              <w:instrText xml:space="preserve"> PAGEREF _Toc156553320 \h </w:instrText>
             </w:r>
             <w:r>
               <w:rPr>
@@ -4817,7 +4849,7 @@
                 <w:noProof/>
                 <w:webHidden/>
               </w:rPr>
-              <w:t>5</w:t>
+              <w:t>10</w:t>
             </w:r>
             <w:r>
               <w:rPr>
@@ -4864,11 +4896,11 @@
     </w:p>
     <w:p>
       <w:pPr>
-        <w:pStyle w:val="Heading1"/>
+        <w:pStyle w:val="Ttulo1"/>
         <w:ind w:firstLine="0"/>
       </w:pPr>
       <w:bookmarkStart w:id="0" w:name="_Toc154178156"/>
-      <w:bookmarkStart w:id="1" w:name="_Toc156405420"/>
+      <w:bookmarkStart w:id="1" w:name="_Toc156553315"/>
       <w:r>
         <w:lastRenderedPageBreak/>
         <w:t>Descripción de problemas</w:t>
@@ -4878,7 +4910,7 @@
     </w:p>
     <w:p>
       <w:pPr>
-        <w:pStyle w:val="ListParagraph"/>
+        <w:pStyle w:val="Prrafodelista"/>
         <w:numPr>
           <w:ilvl w:val="0"/>
           <w:numId w:val="1"/>
@@ -4894,7 +4926,7 @@
     </w:p>
     <w:p>
       <w:pPr>
-        <w:pStyle w:val="ListParagraph"/>
+        <w:pStyle w:val="Prrafodelista"/>
         <w:numPr>
           <w:ilvl w:val="0"/>
           <w:numId w:val="1"/>
@@ -4905,33 +4937,21 @@
         <w:spacing w:line="360" w:lineRule="auto"/>
       </w:pPr>
       <w:r>
-        <w:t>Hubieron conficiones con el manejo de los archivos ‘.</w:t>
+        <w:t>Hubo</w:t>
       </w:r>
-      <w:proofErr w:type="spellStart"/>
       <w:r>
-        <w:t>prs</w:t>
+        <w:t xml:space="preserve"> </w:t>
       </w:r>
-      <w:proofErr w:type="spellEnd"/>
       <w:r>
-        <w:t xml:space="preserve">’ los cuales confundimos y creímos que tenían que ser </w:t>
+        <w:t>confusiones</w:t>
       </w:r>
-      <w:proofErr w:type="gramStart"/>
       <w:r>
-        <w:t>‘.</w:t>
-      </w:r>
-      <w:proofErr w:type="spellStart"/>
-      <w:r>
-        <w:t>json</w:t>
-      </w:r>
-      <w:proofErr w:type="spellEnd"/>
-      <w:proofErr w:type="gramEnd"/>
-      <w:r>
-        <w:t>’.</w:t>
+        <w:t xml:space="preserve"> con el manejo de los archivos ‘.prs’ los cuales confundimos y creímos que tenían que ser ‘.json’.</w:t>
       </w:r>
     </w:p>
     <w:p>
       <w:pPr>
-        <w:pStyle w:val="ListParagraph"/>
+        <w:pStyle w:val="Prrafodelista"/>
         <w:numPr>
           <w:ilvl w:val="0"/>
           <w:numId w:val="1"/>
@@ -4952,15 +4972,968 @@
     </w:p>
     <w:p>
       <w:pPr>
-        <w:pStyle w:val="Heading1"/>
+        <w:pStyle w:val="Ttulo1"/>
         <w:ind w:firstLine="0"/>
       </w:pPr>
-      <w:bookmarkStart w:id="2" w:name="_Toc156405421"/>
+      <w:bookmarkStart w:id="2" w:name="_Toc156553316"/>
       <w:r>
         <w:lastRenderedPageBreak/>
         <w:t>Diseño del Programa</w:t>
       </w:r>
       <w:bookmarkEnd w:id="2"/>
+    </w:p>
+    <w:p/>
+    <w:p>
+      <w:pPr>
+        <w:ind w:firstLine="0"/>
+        <w:rPr>
+          <w:b/>
+          <w:bCs/>
+          <w:u w:val="single"/>
+        </w:rPr>
+      </w:pPr>
+      <w:r>
+        <w:rPr>
+          <w:b/>
+          <w:bCs/>
+          <w:u w:val="single"/>
+        </w:rPr>
+        <w:t>VentanaInicio:</w:t>
+      </w:r>
+    </w:p>
+    <w:p>
+      <w:pPr>
+        <w:ind w:firstLine="0"/>
+        <w:rPr>
+          <w:b/>
+          <w:bCs/>
+          <w:u w:val="single"/>
+        </w:rPr>
+      </w:pPr>
+      <w:r>
+        <w:t xml:space="preserve">#1 </w:t>
+      </w:r>
+      <w:r>
+        <w:rPr>
+          <w:noProof/>
+        </w:rPr>
+        <w:drawing>
+          <wp:inline distT="0" distB="0" distL="0" distR="0" wp14:anchorId="672D8E70" wp14:editId="172555D5">
+            <wp:extent cx="3255447" cy="2088912"/>
+            <wp:effectExtent l="0" t="0" r="0" b="0"/>
+            <wp:docPr id="1673756555" name="Imagen 1673756555"/>
+            <wp:cNvGraphicFramePr>
+              <a:graphicFrameLocks xmlns:a="http://schemas.openxmlformats.org/drawingml/2006/main" noChangeAspect="1"/>
+            </wp:cNvGraphicFramePr>
+            <a:graphic xmlns:a="http://schemas.openxmlformats.org/drawingml/2006/main">
+              <a:graphicData uri="http://schemas.openxmlformats.org/drawingml/2006/picture">
+                <pic:pic xmlns:pic="http://schemas.openxmlformats.org/drawingml/2006/picture">
+                  <pic:nvPicPr>
+                    <pic:cNvPr id="0" name=""/>
+                    <pic:cNvPicPr/>
+                  </pic:nvPicPr>
+                  <pic:blipFill>
+                    <a:blip r:embed="rId6">
+                      <a:extLst>
+                        <a:ext uri="{28A0092B-C50C-407E-A947-70E740481C1C}">
+                          <a14:useLocalDpi xmlns:a14="http://schemas.microsoft.com/office/drawing/2010/main" val="0"/>
+                        </a:ext>
+                      </a:extLst>
+                    </a:blip>
+                    <a:stretch>
+                      <a:fillRect/>
+                    </a:stretch>
+                  </pic:blipFill>
+                  <pic:spPr>
+                    <a:xfrm>
+                      <a:off x="0" y="0"/>
+                      <a:ext cx="3255447" cy="2088912"/>
+                    </a:xfrm>
+                    <a:prstGeom prst="rect">
+                      <a:avLst/>
+                    </a:prstGeom>
+                  </pic:spPr>
+                </pic:pic>
+              </a:graphicData>
+            </a:graphic>
+          </wp:inline>
+        </w:drawing>
+      </w:r>
+    </w:p>
+    <w:p>
+      <w:pPr>
+        <w:ind w:firstLine="0"/>
+      </w:pPr>
+      <w:r>
+        <w:t xml:space="preserve">#2 </w:t>
+      </w:r>
+      <w:r>
+        <w:rPr>
+          <w:noProof/>
+        </w:rPr>
+        <w:drawing>
+          <wp:inline distT="0" distB="0" distL="0" distR="0" wp14:anchorId="5A643772" wp14:editId="2E31E2EB">
+            <wp:extent cx="3164814" cy="2248337"/>
+            <wp:effectExtent l="0" t="0" r="0" b="0"/>
+            <wp:docPr id="965180320" name="Imagen 965180320"/>
+            <wp:cNvGraphicFramePr>
+              <a:graphicFrameLocks xmlns:a="http://schemas.openxmlformats.org/drawingml/2006/main" noChangeAspect="1"/>
+            </wp:cNvGraphicFramePr>
+            <a:graphic xmlns:a="http://schemas.openxmlformats.org/drawingml/2006/main">
+              <a:graphicData uri="http://schemas.openxmlformats.org/drawingml/2006/picture">
+                <pic:pic xmlns:pic="http://schemas.openxmlformats.org/drawingml/2006/picture">
+                  <pic:nvPicPr>
+                    <pic:cNvPr id="0" name=""/>
+                    <pic:cNvPicPr/>
+                  </pic:nvPicPr>
+                  <pic:blipFill>
+                    <a:blip r:embed="rId7">
+                      <a:extLst>
+                        <a:ext uri="{28A0092B-C50C-407E-A947-70E740481C1C}">
+                          <a14:useLocalDpi xmlns:a14="http://schemas.microsoft.com/office/drawing/2010/main" val="0"/>
+                        </a:ext>
+                      </a:extLst>
+                    </a:blip>
+                    <a:stretch>
+                      <a:fillRect/>
+                    </a:stretch>
+                  </pic:blipFill>
+                  <pic:spPr>
+                    <a:xfrm>
+                      <a:off x="0" y="0"/>
+                      <a:ext cx="3164814" cy="2248337"/>
+                    </a:xfrm>
+                    <a:prstGeom prst="rect">
+                      <a:avLst/>
+                    </a:prstGeom>
+                  </pic:spPr>
+                </pic:pic>
+              </a:graphicData>
+            </a:graphic>
+          </wp:inline>
+        </w:drawing>
+      </w:r>
+      <w:r>
+        <w:t xml:space="preserve">   </w:t>
+      </w:r>
+    </w:p>
+    <w:p>
+      <w:pPr>
+        <w:ind w:firstLine="0"/>
+      </w:pPr>
+    </w:p>
+    <w:p>
+      <w:pPr>
+        <w:ind w:firstLine="0"/>
+      </w:pPr>
+      <w:r>
+        <w:t xml:space="preserve">#3 </w:t>
+      </w:r>
+      <w:r>
+        <w:rPr>
+          <w:noProof/>
+        </w:rPr>
+        <w:drawing>
+          <wp:inline distT="0" distB="0" distL="0" distR="0" wp14:anchorId="3FE4AA64" wp14:editId="4994D881">
+            <wp:extent cx="3006578" cy="2154714"/>
+            <wp:effectExtent l="0" t="0" r="0" b="0"/>
+            <wp:docPr id="686377269" name="Imagen 686377269"/>
+            <wp:cNvGraphicFramePr>
+              <a:graphicFrameLocks xmlns:a="http://schemas.openxmlformats.org/drawingml/2006/main" noChangeAspect="1"/>
+            </wp:cNvGraphicFramePr>
+            <a:graphic xmlns:a="http://schemas.openxmlformats.org/drawingml/2006/main">
+              <a:graphicData uri="http://schemas.openxmlformats.org/drawingml/2006/picture">
+                <pic:pic xmlns:pic="http://schemas.openxmlformats.org/drawingml/2006/picture">
+                  <pic:nvPicPr>
+                    <pic:cNvPr id="0" name=""/>
+                    <pic:cNvPicPr/>
+                  </pic:nvPicPr>
+                  <pic:blipFill>
+                    <a:blip r:embed="rId8">
+                      <a:extLst>
+                        <a:ext uri="{28A0092B-C50C-407E-A947-70E740481C1C}">
+                          <a14:useLocalDpi xmlns:a14="http://schemas.microsoft.com/office/drawing/2010/main" val="0"/>
+                        </a:ext>
+                      </a:extLst>
+                    </a:blip>
+                    <a:stretch>
+                      <a:fillRect/>
+                    </a:stretch>
+                  </pic:blipFill>
+                  <pic:spPr>
+                    <a:xfrm>
+                      <a:off x="0" y="0"/>
+                      <a:ext cx="3006578" cy="2154714"/>
+                    </a:xfrm>
+                    <a:prstGeom prst="rect">
+                      <a:avLst/>
+                    </a:prstGeom>
+                  </pic:spPr>
+                </pic:pic>
+              </a:graphicData>
+            </a:graphic>
+          </wp:inline>
+        </w:drawing>
+      </w:r>
+    </w:p>
+    <w:p>
+      <w:pPr>
+        <w:ind w:firstLine="0"/>
+      </w:pPr>
+      <w:r>
+        <w:lastRenderedPageBreak/>
+        <w:t xml:space="preserve">#4 </w:t>
+      </w:r>
+      <w:r>
+        <w:rPr>
+          <w:noProof/>
+        </w:rPr>
+        <w:drawing>
+          <wp:inline distT="0" distB="0" distL="0" distR="0" wp14:anchorId="5A518B4F" wp14:editId="287BB09B">
+            <wp:extent cx="3351906" cy="2381250"/>
+            <wp:effectExtent l="0" t="0" r="0" b="0"/>
+            <wp:docPr id="762072365" name="Imagen 762072365"/>
+            <wp:cNvGraphicFramePr>
+              <a:graphicFrameLocks xmlns:a="http://schemas.openxmlformats.org/drawingml/2006/main" noChangeAspect="1"/>
+            </wp:cNvGraphicFramePr>
+            <a:graphic xmlns:a="http://schemas.openxmlformats.org/drawingml/2006/main">
+              <a:graphicData uri="http://schemas.openxmlformats.org/drawingml/2006/picture">
+                <pic:pic xmlns:pic="http://schemas.openxmlformats.org/drawingml/2006/picture">
+                  <pic:nvPicPr>
+                    <pic:cNvPr id="0" name=""/>
+                    <pic:cNvPicPr/>
+                  </pic:nvPicPr>
+                  <pic:blipFill>
+                    <a:blip r:embed="rId9">
+                      <a:extLst>
+                        <a:ext uri="{28A0092B-C50C-407E-A947-70E740481C1C}">
+                          <a14:useLocalDpi xmlns:a14="http://schemas.microsoft.com/office/drawing/2010/main" val="0"/>
+                        </a:ext>
+                      </a:extLst>
+                    </a:blip>
+                    <a:stretch>
+                      <a:fillRect/>
+                    </a:stretch>
+                  </pic:blipFill>
+                  <pic:spPr>
+                    <a:xfrm>
+                      <a:off x="0" y="0"/>
+                      <a:ext cx="3351906" cy="2381250"/>
+                    </a:xfrm>
+                    <a:prstGeom prst="rect">
+                      <a:avLst/>
+                    </a:prstGeom>
+                  </pic:spPr>
+                </pic:pic>
+              </a:graphicData>
+            </a:graphic>
+          </wp:inline>
+        </w:drawing>
+      </w:r>
+    </w:p>
+    <w:p>
+      <w:pPr>
+        <w:ind w:firstLine="0"/>
+      </w:pPr>
+    </w:p>
+    <w:p>
+      <w:pPr>
+        <w:ind w:firstLine="0"/>
+      </w:pPr>
+      <w:r>
+        <w:t xml:space="preserve">#5 </w:t>
+      </w:r>
+      <w:r>
+        <w:rPr>
+          <w:noProof/>
+        </w:rPr>
+        <w:drawing>
+          <wp:inline distT="0" distB="0" distL="0" distR="0" wp14:anchorId="289E4C39" wp14:editId="549917FB">
+            <wp:extent cx="3038955" cy="2133600"/>
+            <wp:effectExtent l="0" t="0" r="0" b="0"/>
+            <wp:docPr id="302423435" name="Imagen 302423435"/>
+            <wp:cNvGraphicFramePr>
+              <a:graphicFrameLocks xmlns:a="http://schemas.openxmlformats.org/drawingml/2006/main" noChangeAspect="1"/>
+            </wp:cNvGraphicFramePr>
+            <a:graphic xmlns:a="http://schemas.openxmlformats.org/drawingml/2006/main">
+              <a:graphicData uri="http://schemas.openxmlformats.org/drawingml/2006/picture">
+                <pic:pic xmlns:pic="http://schemas.openxmlformats.org/drawingml/2006/picture">
+                  <pic:nvPicPr>
+                    <pic:cNvPr id="0" name=""/>
+                    <pic:cNvPicPr/>
+                  </pic:nvPicPr>
+                  <pic:blipFill>
+                    <a:blip r:embed="rId10">
+                      <a:extLst>
+                        <a:ext uri="{28A0092B-C50C-407E-A947-70E740481C1C}">
+                          <a14:useLocalDpi xmlns:a14="http://schemas.microsoft.com/office/drawing/2010/main" val="0"/>
+                        </a:ext>
+                      </a:extLst>
+                    </a:blip>
+                    <a:stretch>
+                      <a:fillRect/>
+                    </a:stretch>
+                  </pic:blipFill>
+                  <pic:spPr>
+                    <a:xfrm>
+                      <a:off x="0" y="0"/>
+                      <a:ext cx="3038955" cy="2133600"/>
+                    </a:xfrm>
+                    <a:prstGeom prst="rect">
+                      <a:avLst/>
+                    </a:prstGeom>
+                  </pic:spPr>
+                </pic:pic>
+              </a:graphicData>
+            </a:graphic>
+          </wp:inline>
+        </w:drawing>
+      </w:r>
+    </w:p>
+    <w:p>
+      <w:pPr>
+        <w:ind w:firstLine="0"/>
+      </w:pPr>
+    </w:p>
+    <w:p>
+      <w:pPr>
+        <w:ind w:firstLine="0"/>
+        <w:rPr>
+          <w:b/>
+          <w:bCs/>
+        </w:rPr>
+      </w:pPr>
+      <w:r>
+        <w:br/>
+      </w:r>
+      <w:r>
+        <w:rPr>
+          <w:b/>
+          <w:bCs/>
+        </w:rPr>
+        <w:t>Explicación:</w:t>
+      </w:r>
+      <w:r>
+        <w:br/>
+      </w:r>
+    </w:p>
+    <w:p/>
+    <w:p/>
+    <w:p/>
+    <w:p/>
+    <w:p/>
+    <w:p/>
+    <w:p/>
+    <w:p/>
+    <w:p>
+      <w:pPr>
+        <w:ind w:firstLine="0"/>
+        <w:rPr>
+          <w:b/>
+          <w:bCs/>
+          <w:u w:val="single"/>
+        </w:rPr>
+      </w:pPr>
+      <w:r>
+        <w:rPr>
+          <w:b/>
+          <w:bCs/>
+          <w:u w:val="single"/>
+        </w:rPr>
+        <w:t>VentanaListaProcesos:</w:t>
+      </w:r>
+    </w:p>
+    <w:p>
+      <w:pPr>
+        <w:ind w:firstLine="0"/>
+        <w:rPr>
+          <w:b/>
+          <w:bCs/>
+          <w:u w:val="single"/>
+        </w:rPr>
+      </w:pPr>
+      <w:r>
+        <w:t>#1:</w:t>
+      </w:r>
+    </w:p>
+    <w:p>
+      <w:pPr>
+        <w:ind w:firstLine="0"/>
+      </w:pPr>
+      <w:r>
+        <w:rPr>
+          <w:noProof/>
+        </w:rPr>
+        <w:drawing>
+          <wp:inline distT="0" distB="0" distL="0" distR="0" wp14:anchorId="40ECE2F1" wp14:editId="2B1D1D2B">
+            <wp:extent cx="4572000" cy="3057525"/>
+            <wp:effectExtent l="0" t="0" r="0" b="0"/>
+            <wp:docPr id="1210083878" name="Imagen 1210083878"/>
+            <wp:cNvGraphicFramePr>
+              <a:graphicFrameLocks xmlns:a="http://schemas.openxmlformats.org/drawingml/2006/main" noChangeAspect="1"/>
+            </wp:cNvGraphicFramePr>
+            <a:graphic xmlns:a="http://schemas.openxmlformats.org/drawingml/2006/main">
+              <a:graphicData uri="http://schemas.openxmlformats.org/drawingml/2006/picture">
+                <pic:pic xmlns:pic="http://schemas.openxmlformats.org/drawingml/2006/picture">
+                  <pic:nvPicPr>
+                    <pic:cNvPr id="0" name=""/>
+                    <pic:cNvPicPr/>
+                  </pic:nvPicPr>
+                  <pic:blipFill>
+                    <a:blip r:embed="rId11">
+                      <a:extLst>
+                        <a:ext uri="{28A0092B-C50C-407E-A947-70E740481C1C}">
+                          <a14:useLocalDpi xmlns:a14="http://schemas.microsoft.com/office/drawing/2010/main" val="0"/>
+                        </a:ext>
+                      </a:extLst>
+                    </a:blip>
+                    <a:stretch>
+                      <a:fillRect/>
+                    </a:stretch>
+                  </pic:blipFill>
+                  <pic:spPr>
+                    <a:xfrm>
+                      <a:off x="0" y="0"/>
+                      <a:ext cx="4572000" cy="3057525"/>
+                    </a:xfrm>
+                    <a:prstGeom prst="rect">
+                      <a:avLst/>
+                    </a:prstGeom>
+                  </pic:spPr>
+                </pic:pic>
+              </a:graphicData>
+            </a:graphic>
+          </wp:inline>
+        </w:drawing>
+      </w:r>
+    </w:p>
+    <w:p>
+      <w:pPr>
+        <w:ind w:firstLine="0"/>
+      </w:pPr>
+      <w:r>
+        <w:rPr>
+          <w:noProof/>
+        </w:rPr>
+        <w:drawing>
+          <wp:inline distT="0" distB="0" distL="0" distR="0" wp14:anchorId="6E6FF209" wp14:editId="345F20B5">
+            <wp:extent cx="4681777" cy="2943225"/>
+            <wp:effectExtent l="0" t="0" r="0" b="0"/>
+            <wp:docPr id="827730902" name="Imagen 827730902"/>
+            <wp:cNvGraphicFramePr>
+              <a:graphicFrameLocks xmlns:a="http://schemas.openxmlformats.org/drawingml/2006/main" noChangeAspect="1"/>
+            </wp:cNvGraphicFramePr>
+            <a:graphic xmlns:a="http://schemas.openxmlformats.org/drawingml/2006/main">
+              <a:graphicData uri="http://schemas.openxmlformats.org/drawingml/2006/picture">
+                <pic:pic xmlns:pic="http://schemas.openxmlformats.org/drawingml/2006/picture">
+                  <pic:nvPicPr>
+                    <pic:cNvPr id="0" name=""/>
+                    <pic:cNvPicPr/>
+                  </pic:nvPicPr>
+                  <pic:blipFill>
+                    <a:blip r:embed="rId12">
+                      <a:extLst>
+                        <a:ext uri="{28A0092B-C50C-407E-A947-70E740481C1C}">
+                          <a14:useLocalDpi xmlns:a14="http://schemas.microsoft.com/office/drawing/2010/main" val="0"/>
+                        </a:ext>
+                      </a:extLst>
+                    </a:blip>
+                    <a:stretch>
+                      <a:fillRect/>
+                    </a:stretch>
+                  </pic:blipFill>
+                  <pic:spPr>
+                    <a:xfrm>
+                      <a:off x="0" y="0"/>
+                      <a:ext cx="4681777" cy="2943225"/>
+                    </a:xfrm>
+                    <a:prstGeom prst="rect">
+                      <a:avLst/>
+                    </a:prstGeom>
+                  </pic:spPr>
+                </pic:pic>
+              </a:graphicData>
+            </a:graphic>
+          </wp:inline>
+        </w:drawing>
+      </w:r>
+    </w:p>
+    <w:p>
+      <w:pPr>
+        <w:ind w:firstLine="0"/>
+      </w:pPr>
+    </w:p>
+    <w:p>
+      <w:pPr>
+        <w:ind w:firstLine="0"/>
+      </w:pPr>
+      <w:r>
+        <w:rPr>
+          <w:b/>
+          <w:bCs/>
+        </w:rPr>
+        <w:t>Explicación:</w:t>
+      </w:r>
+    </w:p>
+    <w:p>
+      <w:pPr>
+        <w:ind w:firstLine="0"/>
+      </w:pPr>
+    </w:p>
+    <w:p>
+      <w:pPr>
+        <w:ind w:firstLine="0"/>
+      </w:pPr>
+    </w:p>
+    <w:p>
+      <w:pPr>
+        <w:ind w:firstLine="0"/>
+      </w:pPr>
+    </w:p>
+    <w:p>
+      <w:pPr>
+        <w:ind w:firstLine="0"/>
+        <w:rPr>
+          <w:b/>
+          <w:bCs/>
+          <w:u w:val="single"/>
+        </w:rPr>
+      </w:pPr>
+      <w:r>
+        <w:rPr>
+          <w:b/>
+          <w:bCs/>
+          <w:u w:val="single"/>
+        </w:rPr>
+        <w:t>VentanaRAM:</w:t>
+      </w:r>
+    </w:p>
+    <w:p>
+      <w:pPr>
+        <w:ind w:firstLine="0"/>
+      </w:pPr>
+      <w:r>
+        <w:rPr>
+          <w:noProof/>
+        </w:rPr>
+        <w:drawing>
+          <wp:inline distT="0" distB="0" distL="0" distR="0" wp14:anchorId="5DA6F2BC" wp14:editId="17A416F8">
+            <wp:extent cx="2971800" cy="3323772"/>
+            <wp:effectExtent l="0" t="0" r="0" b="0"/>
+            <wp:docPr id="658074692" name="Imagen 658074692"/>
+            <wp:cNvGraphicFramePr>
+              <a:graphicFrameLocks xmlns:a="http://schemas.openxmlformats.org/drawingml/2006/main" noChangeAspect="1"/>
+            </wp:cNvGraphicFramePr>
+            <a:graphic xmlns:a="http://schemas.openxmlformats.org/drawingml/2006/main">
+              <a:graphicData uri="http://schemas.openxmlformats.org/drawingml/2006/picture">
+                <pic:pic xmlns:pic="http://schemas.openxmlformats.org/drawingml/2006/picture">
+                  <pic:nvPicPr>
+                    <pic:cNvPr id="0" name=""/>
+                    <pic:cNvPicPr/>
+                  </pic:nvPicPr>
+                  <pic:blipFill>
+                    <a:blip r:embed="rId13">
+                      <a:extLst>
+                        <a:ext uri="{28A0092B-C50C-407E-A947-70E740481C1C}">
+                          <a14:useLocalDpi xmlns:a14="http://schemas.microsoft.com/office/drawing/2010/main" val="0"/>
+                        </a:ext>
+                      </a:extLst>
+                    </a:blip>
+                    <a:stretch>
+                      <a:fillRect/>
+                    </a:stretch>
+                  </pic:blipFill>
+                  <pic:spPr>
+                    <a:xfrm>
+                      <a:off x="0" y="0"/>
+                      <a:ext cx="2971800" cy="3323772"/>
+                    </a:xfrm>
+                    <a:prstGeom prst="rect">
+                      <a:avLst/>
+                    </a:prstGeom>
+                  </pic:spPr>
+                </pic:pic>
+              </a:graphicData>
+            </a:graphic>
+          </wp:inline>
+        </w:drawing>
+      </w:r>
+    </w:p>
+    <w:p>
+      <w:pPr>
+        <w:ind w:firstLine="0"/>
+        <w:rPr>
+          <w:b/>
+          <w:bCs/>
+          <w:u w:val="single"/>
+        </w:rPr>
+      </w:pPr>
+    </w:p>
+    <w:p>
+      <w:pPr>
+        <w:ind w:firstLine="0"/>
+        <w:rPr>
+          <w:b/>
+          <w:bCs/>
+          <w:u w:val="single"/>
+        </w:rPr>
+      </w:pPr>
+    </w:p>
+    <w:p>
+      <w:pPr>
+        <w:ind w:firstLine="0"/>
+        <w:rPr>
+          <w:b/>
+          <w:bCs/>
+          <w:u w:val="single"/>
+        </w:rPr>
+      </w:pPr>
+    </w:p>
+    <w:p>
+      <w:pPr>
+        <w:ind w:firstLine="0"/>
+        <w:rPr>
+          <w:b/>
+          <w:bCs/>
+          <w:u w:val="single"/>
+        </w:rPr>
+      </w:pPr>
+    </w:p>
+    <w:p>
+      <w:pPr>
+        <w:ind w:firstLine="0"/>
+        <w:rPr>
+          <w:b/>
+          <w:bCs/>
+          <w:u w:val="single"/>
+        </w:rPr>
+      </w:pPr>
+    </w:p>
+    <w:p>
+      <w:pPr>
+        <w:ind w:firstLine="0"/>
+        <w:rPr>
+          <w:b/>
+          <w:bCs/>
+          <w:u w:val="single"/>
+        </w:rPr>
+      </w:pPr>
+    </w:p>
+    <w:p>
+      <w:pPr>
+        <w:ind w:firstLine="0"/>
+        <w:rPr>
+          <w:b/>
+          <w:bCs/>
+          <w:u w:val="single"/>
+        </w:rPr>
+      </w:pPr>
+    </w:p>
+    <w:p>
+      <w:pPr>
+        <w:ind w:firstLine="0"/>
+        <w:rPr>
+          <w:b/>
+          <w:bCs/>
+          <w:u w:val="single"/>
+        </w:rPr>
+      </w:pPr>
+    </w:p>
+    <w:p>
+      <w:pPr>
+        <w:ind w:firstLine="0"/>
+        <w:rPr>
+          <w:b/>
+          <w:bCs/>
+          <w:u w:val="single"/>
+        </w:rPr>
+      </w:pPr>
+    </w:p>
+    <w:p>
+      <w:pPr>
+        <w:ind w:firstLine="0"/>
+        <w:rPr>
+          <w:b/>
+          <w:bCs/>
+          <w:u w:val="single"/>
+        </w:rPr>
+      </w:pPr>
+    </w:p>
+    <w:p>
+      <w:pPr>
+        <w:ind w:firstLine="0"/>
+        <w:rPr>
+          <w:b/>
+          <w:bCs/>
+          <w:u w:val="single"/>
+        </w:rPr>
+      </w:pPr>
+    </w:p>
+    <w:p>
+      <w:pPr>
+        <w:ind w:firstLine="0"/>
+        <w:rPr>
+          <w:b/>
+          <w:bCs/>
+          <w:u w:val="single"/>
+        </w:rPr>
+      </w:pPr>
+    </w:p>
+    <w:p>
+      <w:pPr>
+        <w:ind w:firstLine="0"/>
+        <w:rPr>
+          <w:b/>
+          <w:bCs/>
+          <w:u w:val="single"/>
+        </w:rPr>
+      </w:pPr>
+    </w:p>
+    <w:p>
+      <w:pPr>
+        <w:ind w:firstLine="0"/>
+        <w:rPr>
+          <w:b/>
+          <w:bCs/>
+          <w:u w:val="single"/>
+        </w:rPr>
+      </w:pPr>
+    </w:p>
+    <w:p>
+      <w:pPr>
+        <w:ind w:firstLine="0"/>
+        <w:rPr>
+          <w:b/>
+          <w:bCs/>
+          <w:u w:val="single"/>
+        </w:rPr>
+      </w:pPr>
+    </w:p>
+    <w:p>
+      <w:pPr>
+        <w:ind w:firstLine="0"/>
+        <w:rPr>
+          <w:b/>
+          <w:bCs/>
+          <w:u w:val="single"/>
+        </w:rPr>
+      </w:pPr>
+    </w:p>
+    <w:p>
+      <w:pPr>
+        <w:ind w:firstLine="0"/>
+        <w:rPr>
+          <w:b/>
+          <w:bCs/>
+          <w:u w:val="single"/>
+        </w:rPr>
+      </w:pPr>
+    </w:p>
+    <w:p>
+      <w:pPr>
+        <w:ind w:firstLine="0"/>
+        <w:rPr>
+          <w:b/>
+          <w:bCs/>
+          <w:u w:val="single"/>
+        </w:rPr>
+      </w:pPr>
+    </w:p>
+    <w:p>
+      <w:pPr>
+        <w:ind w:firstLine="0"/>
+        <w:rPr>
+          <w:b/>
+          <w:bCs/>
+          <w:u w:val="single"/>
+        </w:rPr>
+      </w:pPr>
+      <w:r>
+        <w:rPr>
+          <w:b/>
+          <w:bCs/>
+          <w:u w:val="single"/>
+        </w:rPr>
+        <w:t>VentanaCPU:</w:t>
+      </w:r>
+    </w:p>
+    <w:p>
+      <w:pPr>
+        <w:ind w:firstLine="0"/>
+        <w:rPr>
+          <w:b/>
+          <w:bCs/>
+          <w:u w:val="single"/>
+        </w:rPr>
+      </w:pPr>
+    </w:p>
+    <w:p>
+      <w:pPr>
+        <w:ind w:firstLine="0"/>
+      </w:pPr>
+      <w:r>
+        <w:t>#1:</w:t>
+      </w:r>
+      <w:r>
+        <w:rPr>
+          <w:noProof/>
+        </w:rPr>
+        <w:drawing>
+          <wp:inline distT="0" distB="0" distL="0" distR="0" wp14:anchorId="59D65EDF" wp14:editId="3A53A27E">
+            <wp:extent cx="5600698" cy="1493520"/>
+            <wp:effectExtent l="0" t="0" r="0" b="0"/>
+            <wp:docPr id="2024347199" name="Imagen 2024347199"/>
+            <wp:cNvGraphicFramePr>
+              <a:graphicFrameLocks xmlns:a="http://schemas.openxmlformats.org/drawingml/2006/main" noChangeAspect="1"/>
+            </wp:cNvGraphicFramePr>
+            <a:graphic xmlns:a="http://schemas.openxmlformats.org/drawingml/2006/main">
+              <a:graphicData uri="http://schemas.openxmlformats.org/drawingml/2006/picture">
+                <pic:pic xmlns:pic="http://schemas.openxmlformats.org/drawingml/2006/picture">
+                  <pic:nvPicPr>
+                    <pic:cNvPr id="0" name=""/>
+                    <pic:cNvPicPr/>
+                  </pic:nvPicPr>
+                  <pic:blipFill>
+                    <a:blip r:embed="rId14">
+                      <a:extLst>
+                        <a:ext uri="{28A0092B-C50C-407E-A947-70E740481C1C}">
+                          <a14:useLocalDpi xmlns:a14="http://schemas.microsoft.com/office/drawing/2010/main" val="0"/>
+                        </a:ext>
+                      </a:extLst>
+                    </a:blip>
+                    <a:stretch>
+                      <a:fillRect/>
+                    </a:stretch>
+                  </pic:blipFill>
+                  <pic:spPr>
+                    <a:xfrm>
+                      <a:off x="0" y="0"/>
+                      <a:ext cx="5600698" cy="1493520"/>
+                    </a:xfrm>
+                    <a:prstGeom prst="rect">
+                      <a:avLst/>
+                    </a:prstGeom>
+                  </pic:spPr>
+                </pic:pic>
+              </a:graphicData>
+            </a:graphic>
+          </wp:inline>
+        </w:drawing>
+      </w:r>
+    </w:p>
+    <w:p>
+      <w:pPr>
+        <w:ind w:firstLine="0"/>
+      </w:pPr>
+      <w:r>
+        <w:t>#2:</w:t>
+      </w:r>
+    </w:p>
+    <w:p>
+      <w:pPr>
+        <w:ind w:firstLine="0"/>
+      </w:pPr>
+      <w:r>
+        <w:rPr>
+          <w:noProof/>
+        </w:rPr>
+        <w:drawing>
+          <wp:inline distT="0" distB="0" distL="0" distR="0" wp14:anchorId="17597E2A" wp14:editId="38FEEDD2">
+            <wp:extent cx="5697416" cy="1543050"/>
+            <wp:effectExtent l="0" t="0" r="0" b="0"/>
+            <wp:docPr id="895711263" name="Imagen 895711263"/>
+            <wp:cNvGraphicFramePr>
+              <a:graphicFrameLocks xmlns:a="http://schemas.openxmlformats.org/drawingml/2006/main" noChangeAspect="1"/>
+            </wp:cNvGraphicFramePr>
+            <a:graphic xmlns:a="http://schemas.openxmlformats.org/drawingml/2006/main">
+              <a:graphicData uri="http://schemas.openxmlformats.org/drawingml/2006/picture">
+                <pic:pic xmlns:pic="http://schemas.openxmlformats.org/drawingml/2006/picture">
+                  <pic:nvPicPr>
+                    <pic:cNvPr id="0" name=""/>
+                    <pic:cNvPicPr/>
+                  </pic:nvPicPr>
+                  <pic:blipFill>
+                    <a:blip r:embed="rId15">
+                      <a:extLst>
+                        <a:ext uri="{28A0092B-C50C-407E-A947-70E740481C1C}">
+                          <a14:useLocalDpi xmlns:a14="http://schemas.microsoft.com/office/drawing/2010/main" val="0"/>
+                        </a:ext>
+                      </a:extLst>
+                    </a:blip>
+                    <a:stretch>
+                      <a:fillRect/>
+                    </a:stretch>
+                  </pic:blipFill>
+                  <pic:spPr>
+                    <a:xfrm>
+                      <a:off x="0" y="0"/>
+                      <a:ext cx="5697416" cy="1543050"/>
+                    </a:xfrm>
+                    <a:prstGeom prst="rect">
+                      <a:avLst/>
+                    </a:prstGeom>
+                  </pic:spPr>
+                </pic:pic>
+              </a:graphicData>
+            </a:graphic>
+          </wp:inline>
+        </w:drawing>
+      </w:r>
+    </w:p>
+    <w:p>
+      <w:pPr>
+        <w:ind w:firstLine="0"/>
+      </w:pPr>
+    </w:p>
+    <w:p>
+      <w:pPr>
+        <w:ind w:firstLine="0"/>
+      </w:pPr>
+      <w:r>
+        <w:rPr>
+          <w:b/>
+          <w:bCs/>
+        </w:rPr>
+        <w:t>Explicación:</w:t>
+      </w:r>
+    </w:p>
+    <w:p>
+      <w:pPr>
+        <w:ind w:firstLine="0"/>
+      </w:pPr>
+    </w:p>
+    <w:p>
+      <w:pPr>
+        <w:ind w:firstLine="0"/>
+      </w:pPr>
+    </w:p>
+    <w:p>
+      <w:pPr>
+        <w:ind w:firstLine="0"/>
+      </w:pPr>
+    </w:p>
+    <w:p>
+      <w:pPr>
+        <w:ind w:firstLine="0"/>
+      </w:pPr>
+    </w:p>
+    <w:p>
+      <w:pPr>
+        <w:ind w:firstLine="0"/>
+      </w:pPr>
+    </w:p>
+    <w:p>
+      <w:pPr>
+        <w:ind w:firstLine="0"/>
+      </w:pPr>
+    </w:p>
+    <w:p>
+      <w:pPr>
+        <w:ind w:firstLine="0"/>
+      </w:pPr>
+      <w:r>
+        <w:br/>
+      </w:r>
     </w:p>
     <w:p>
       <w:pPr>
@@ -4975,10 +5948,10 @@
     </w:p>
     <w:p>
       <w:pPr>
-        <w:pStyle w:val="Heading1"/>
+        <w:pStyle w:val="Ttulo1"/>
         <w:ind w:firstLine="0"/>
       </w:pPr>
-      <w:bookmarkStart w:id="3" w:name="_Toc156405422"/>
+      <w:bookmarkStart w:id="3" w:name="_Toc156553317"/>
       <w:r>
         <w:lastRenderedPageBreak/>
         <w:t>Librerías Usadas</w:t>
@@ -5001,11 +5974,11 @@
     </w:p>
     <w:p>
       <w:pPr>
-        <w:pStyle w:val="Heading1"/>
+        <w:pStyle w:val="Ttulo1"/>
         <w:ind w:firstLine="0"/>
       </w:pPr>
       <w:bookmarkStart w:id="4" w:name="_Toc154178159"/>
-      <w:bookmarkStart w:id="5" w:name="_Toc156405423"/>
+      <w:bookmarkStart w:id="5" w:name="_Toc156553318"/>
       <w:r>
         <w:t>Análisis de resultados</w:t>
       </w:r>
@@ -5014,10 +5987,10 @@
     </w:p>
     <w:p>
       <w:pPr>
-        <w:pStyle w:val="Heading2"/>
+        <w:pStyle w:val="Ttulo2"/>
         <w:ind w:firstLine="0"/>
       </w:pPr>
-      <w:bookmarkStart w:id="6" w:name="_Toc156405424"/>
+      <w:bookmarkStart w:id="6" w:name="_Toc156553319"/>
       <w:r>
         <w:t>Objetivos alcanzados</w:t>
       </w:r>
@@ -5025,7 +5998,7 @@
     </w:p>
     <w:p>
       <w:pPr>
-        <w:pStyle w:val="ListParagraph"/>
+        <w:pStyle w:val="Prrafodelista"/>
         <w:numPr>
           <w:ilvl w:val="0"/>
           <w:numId w:val="2"/>
@@ -5038,7 +6011,7 @@
     </w:p>
     <w:p>
       <w:pPr>
-        <w:pStyle w:val="ListParagraph"/>
+        <w:pStyle w:val="Prrafodelista"/>
         <w:numPr>
           <w:ilvl w:val="0"/>
           <w:numId w:val="2"/>
@@ -5051,7 +6024,7 @@
     </w:p>
     <w:p>
       <w:pPr>
-        <w:pStyle w:val="ListParagraph"/>
+        <w:pStyle w:val="Prrafodelista"/>
         <w:numPr>
           <w:ilvl w:val="0"/>
           <w:numId w:val="2"/>
@@ -5069,10 +6042,10 @@
     </w:p>
     <w:p>
       <w:pPr>
-        <w:pStyle w:val="Heading2"/>
+        <w:pStyle w:val="Ttulo2"/>
         <w:ind w:firstLine="0"/>
       </w:pPr>
-      <w:bookmarkStart w:id="7" w:name="_Toc156405425"/>
+      <w:bookmarkStart w:id="7" w:name="_Toc156553320"/>
       <w:r>
         <w:lastRenderedPageBreak/>
         <w:t>Objetivos fallidos</w:t>
@@ -5098,7 +6071,7 @@
 </file>
 
 <file path=word/numbering.xml><?xml version="1.0" encoding="utf-8"?>
-<w:numbering xmlns:wpc="http://schemas.microsoft.com/office/word/2010/wordprocessingCanvas" xmlns:cx="http://schemas.microsoft.com/office/drawing/2014/chartex" xmlns:cx1="http://schemas.microsoft.com/office/drawing/2015/9/8/chartex" xmlns:cx2="http://schemas.microsoft.com/office/drawing/2015/10/21/chartex" xmlns:cx3="http://schemas.microsoft.com/office/drawing/2016/5/9/chartex" xmlns:cx4="http://schemas.microsoft.com/office/drawing/2016/5/10/chartex" xmlns:cx5="http://schemas.microsoft.com/office/drawing/2016/5/11/chartex" xmlns:cx6="http://schemas.microsoft.com/office/drawing/2016/5/12/chartex" xmlns:cx7="http://schemas.microsoft.com/office/drawing/2016/5/13/chartex" xmlns:cx8="http://schemas.microsoft.com/office/drawing/2016/5/14/chartex" xmlns:mc="http://schemas.openxmlformats.org/markup-compatibility/2006" xmlns:aink="http://schemas.microsoft.com/office/drawing/2016/ink" xmlns:am3d="http://schemas.microsoft.com/office/drawing/2017/model3d" xmlns:o="urn:schemas-microsoft-com:office:office" xmlns:oel="http://schemas.microsoft.com/office/2019/extlst" xmlns:r="http://schemas.openxmlformats.org/officeDocument/2006/relationships" xmlns:m="http://schemas.openxmlformats.org/officeDocument/2006/math" xmlns:v="urn:schemas-microsoft-com:vml" xmlns:wp14="http://schemas.microsoft.com/office/word/2010/wordprocessingDrawing" xmlns:wp="http://schemas.openxmlformats.org/drawingml/2006/wordprocessingDrawing" xmlns:w10="urn:schemas-microsoft-com:office:word" xmlns:w="http://schemas.openxmlformats.org/wordprocessingml/2006/main" xmlns:w14="http://schemas.microsoft.com/office/word/2010/wordml" xmlns:w15="http://schemas.microsoft.com/office/word/2012/wordml" xmlns:w16cex="http://schemas.microsoft.com/office/word/2018/wordml/cex" xmlns:w16cid="http://schemas.microsoft.com/office/word/2016/wordml/cid" xmlns:w16="http://schemas.microsoft.com/office/word/2018/wordml" xmlns:w16sdtdh="http://schemas.microsoft.com/office/word/2020/wordml/sdtdatahash" xmlns:w16se="http://schemas.microsoft.com/office/word/2015/wordml/symex" xmlns:wpg="http://schemas.microsoft.com/office/word/2010/wordprocessingGroup" xmlns:wpi="http://schemas.microsoft.com/office/word/2010/wordprocessingInk" xmlns:wne="http://schemas.microsoft.com/office/word/2006/wordml" xmlns:wps="http://schemas.microsoft.com/office/word/2010/wordprocessingShape" mc:Ignorable="w14 w15 w16se w16cid w16 w16cex w16sdtdh wp14">
+<w:numbering xmlns:wpc="http://schemas.microsoft.com/office/word/2010/wordprocessingCanvas" xmlns:cx="http://schemas.microsoft.com/office/drawing/2014/chartex" xmlns:cx1="http://schemas.microsoft.com/office/drawing/2015/9/8/chartex" xmlns:cx2="http://schemas.microsoft.com/office/drawing/2015/10/21/chartex" xmlns:cx3="http://schemas.microsoft.com/office/drawing/2016/5/9/chartex" xmlns:cx4="http://schemas.microsoft.com/office/drawing/2016/5/10/chartex" xmlns:cx5="http://schemas.microsoft.com/office/drawing/2016/5/11/chartex" xmlns:cx6="http://schemas.microsoft.com/office/drawing/2016/5/12/chartex" xmlns:cx7="http://schemas.microsoft.com/office/drawing/2016/5/13/chartex" xmlns:cx8="http://schemas.microsoft.com/office/drawing/2016/5/14/chartex" xmlns:mc="http://schemas.openxmlformats.org/markup-compatibility/2006" xmlns:aink="http://schemas.microsoft.com/office/drawing/2016/ink" xmlns:am3d="http://schemas.microsoft.com/office/drawing/2017/model3d" xmlns:o="urn:schemas-microsoft-com:office:office" xmlns:oel="http://schemas.microsoft.com/office/2019/extlst" xmlns:r="http://schemas.openxmlformats.org/officeDocument/2006/relationships" xmlns:m="http://schemas.openxmlformats.org/officeDocument/2006/math" xmlns:v="urn:schemas-microsoft-com:vml" xmlns:wp14="http://schemas.microsoft.com/office/word/2010/wordprocessingDrawing" xmlns:wp="http://schemas.openxmlformats.org/drawingml/2006/wordprocessingDrawing" xmlns:w10="urn:schemas-microsoft-com:office:word" xmlns:w="http://schemas.openxmlformats.org/wordprocessingml/2006/main" xmlns:w14="http://schemas.microsoft.com/office/word/2010/wordml" xmlns:w15="http://schemas.microsoft.com/office/word/2012/wordml" xmlns:w16cex="http://schemas.microsoft.com/office/word/2018/wordml/cex" xmlns:w16cid="http://schemas.microsoft.com/office/word/2016/wordml/cid" xmlns:w16="http://schemas.microsoft.com/office/word/2018/wordml" xmlns:w16du="http://schemas.microsoft.com/office/word/2023/wordml/word16du" xmlns:w16sdtdh="http://schemas.microsoft.com/office/word/2020/wordml/sdtdatahash" xmlns:w16se="http://schemas.microsoft.com/office/word/2015/wordml/symex" xmlns:wpg="http://schemas.microsoft.com/office/word/2010/wordprocessingGroup" xmlns:wpi="http://schemas.microsoft.com/office/word/2010/wordprocessingInk" xmlns:wne="http://schemas.microsoft.com/office/word/2006/wordml" xmlns:wps="http://schemas.microsoft.com/office/word/2010/wordprocessingShape" mc:Ignorable="w14 w15 w16se w16cid w16 w16cex w16sdtdh w16du wp14">
   <w:abstractNum w:abstractNumId="0" w15:restartNumberingAfterBreak="0">
     <w:nsid w:val="25AF728E"/>
     <w:multiLevelType w:val="hybridMultilevel"/>
@@ -5335,7 +6308,7 @@
 </file>
 
 <file path=word/styles.xml><?xml version="1.0" encoding="utf-8"?>
-<w:styles xmlns:mc="http://schemas.openxmlformats.org/markup-compatibility/2006" xmlns:r="http://schemas.openxmlformats.org/officeDocument/2006/relationships" xmlns:w="http://schemas.openxmlformats.org/wordprocessingml/2006/main" xmlns:w14="http://schemas.microsoft.com/office/word/2010/wordml" xmlns:w15="http://schemas.microsoft.com/office/word/2012/wordml" xmlns:w16cex="http://schemas.microsoft.com/office/word/2018/wordml/cex" xmlns:w16cid="http://schemas.microsoft.com/office/word/2016/wordml/cid" xmlns:w16="http://schemas.microsoft.com/office/word/2018/wordml" xmlns:w16sdtdh="http://schemas.microsoft.com/office/word/2020/wordml/sdtdatahash" xmlns:w16se="http://schemas.microsoft.com/office/word/2015/wordml/symex" mc:Ignorable="w14 w15 w16se w16cid w16 w16cex w16sdtdh">
+<w:styles xmlns:mc="http://schemas.openxmlformats.org/markup-compatibility/2006" xmlns:r="http://schemas.openxmlformats.org/officeDocument/2006/relationships" xmlns:w="http://schemas.openxmlformats.org/wordprocessingml/2006/main" xmlns:w14="http://schemas.microsoft.com/office/word/2010/wordml" xmlns:w15="http://schemas.microsoft.com/office/word/2012/wordml" xmlns:w16cex="http://schemas.microsoft.com/office/word/2018/wordml/cex" xmlns:w16cid="http://schemas.microsoft.com/office/word/2016/wordml/cid" xmlns:w16="http://schemas.microsoft.com/office/word/2018/wordml" xmlns:w16du="http://schemas.microsoft.com/office/word/2023/wordml/word16du" xmlns:w16sdtdh="http://schemas.microsoft.com/office/word/2020/wordml/sdtdatahash" xmlns:w16se="http://schemas.microsoft.com/office/word/2015/wordml/symex" mc:Ignorable="w14 w15 w16se w16cid w16 w16cex w16sdtdh w16du">
   <w:docDefaults>
     <w:rPrDefault>
       <w:rPr>
@@ -5741,11 +6714,11 @@
       <w:sz w:val="24"/>
     </w:rPr>
   </w:style>
-  <w:style w:type="paragraph" w:styleId="Heading1">
+  <w:style w:type="paragraph" w:styleId="Ttulo1">
     <w:name w:val="heading 1"/>
     <w:basedOn w:val="Normal"/>
     <w:next w:val="Normal"/>
-    <w:link w:val="Heading1Char"/>
+    <w:link w:val="Ttulo1Car"/>
     <w:uiPriority w:val="9"/>
     <w:qFormat/>
     <w:rsid w:val="005D77F7"/>
@@ -5764,11 +6737,11 @@
       <w:szCs w:val="32"/>
     </w:rPr>
   </w:style>
-  <w:style w:type="paragraph" w:styleId="Heading2">
+  <w:style w:type="paragraph" w:styleId="Ttulo2">
     <w:name w:val="heading 2"/>
     <w:basedOn w:val="Normal"/>
     <w:next w:val="Normal"/>
-    <w:link w:val="Heading2Char"/>
+    <w:link w:val="Ttulo2Car"/>
     <w:uiPriority w:val="9"/>
     <w:unhideWhenUsed/>
     <w:qFormat/>
@@ -5786,13 +6759,13 @@
       <w:szCs w:val="26"/>
     </w:rPr>
   </w:style>
-  <w:style w:type="character" w:default="1" w:styleId="DefaultParagraphFont">
+  <w:style w:type="character" w:default="1" w:styleId="Fuentedeprrafopredeter">
     <w:name w:val="Default Paragraph Font"/>
     <w:uiPriority w:val="1"/>
     <w:semiHidden/>
     <w:unhideWhenUsed/>
   </w:style>
-  <w:style w:type="table" w:default="1" w:styleId="TableNormal">
+  <w:style w:type="table" w:default="1" w:styleId="Tablanormal">
     <w:name w:val="Normal Table"/>
     <w:uiPriority w:val="99"/>
     <w:semiHidden/>
@@ -5807,15 +6780,15 @@
       </w:tblCellMar>
     </w:tblPr>
   </w:style>
-  <w:style w:type="numbering" w:default="1" w:styleId="NoList">
+  <w:style w:type="numbering" w:default="1" w:styleId="Sinlista">
     <w:name w:val="No List"/>
     <w:uiPriority w:val="99"/>
     <w:semiHidden/>
     <w:unhideWhenUsed/>
   </w:style>
-  <w:style w:type="paragraph" w:styleId="NoSpacing">
+  <w:style w:type="paragraph" w:styleId="Sinespaciado">
     <w:name w:val="No Spacing"/>
-    <w:link w:val="NoSpacingChar"/>
+    <w:link w:val="SinespaciadoCar"/>
     <w:uiPriority w:val="1"/>
     <w:qFormat/>
     <w:rsid w:val="005D77F7"/>
@@ -5829,10 +6802,10 @@
       <w:lang w:val="en-US"/>
     </w:rPr>
   </w:style>
-  <w:style w:type="character" w:customStyle="1" w:styleId="NoSpacingChar">
-    <w:name w:val="No Spacing Char"/>
-    <w:basedOn w:val="DefaultParagraphFont"/>
-    <w:link w:val="NoSpacing"/>
+  <w:style w:type="character" w:customStyle="1" w:styleId="SinespaciadoCar">
+    <w:name w:val="Sin espaciado Car"/>
+    <w:basedOn w:val="Fuentedeprrafopredeter"/>
+    <w:link w:val="Sinespaciado"/>
     <w:uiPriority w:val="1"/>
     <w:rsid w:val="005D77F7"/>
     <w:rPr>
@@ -5840,10 +6813,10 @@
       <w:lang w:val="en-US"/>
     </w:rPr>
   </w:style>
-  <w:style w:type="character" w:customStyle="1" w:styleId="Heading1Char">
-    <w:name w:val="Heading 1 Char"/>
-    <w:basedOn w:val="DefaultParagraphFont"/>
-    <w:link w:val="Heading1"/>
+  <w:style w:type="character" w:customStyle="1" w:styleId="Ttulo1Car">
+    <w:name w:val="Título 1 Car"/>
+    <w:basedOn w:val="Fuentedeprrafopredeter"/>
+    <w:link w:val="Ttulo1"/>
     <w:uiPriority w:val="9"/>
     <w:rsid w:val="005D77F7"/>
     <w:rPr>
@@ -5855,9 +6828,9 @@
       <w:szCs w:val="32"/>
     </w:rPr>
   </w:style>
-  <w:style w:type="paragraph" w:styleId="TOCHeading">
+  <w:style w:type="paragraph" w:styleId="TtuloTDC">
     <w:name w:val="TOC Heading"/>
-    <w:basedOn w:val="Heading1"/>
+    <w:basedOn w:val="Ttulo1"/>
     <w:next w:val="Normal"/>
     <w:uiPriority w:val="39"/>
     <w:unhideWhenUsed/>
@@ -5871,7 +6844,7 @@
       <w:lang w:val="en-US"/>
     </w:rPr>
   </w:style>
-  <w:style w:type="paragraph" w:styleId="ListParagraph">
+  <w:style w:type="paragraph" w:styleId="Prrafodelista">
     <w:name w:val="List Paragraph"/>
     <w:basedOn w:val="Normal"/>
     <w:uiPriority w:val="34"/>
@@ -5882,10 +6855,10 @@
       <w:contextualSpacing/>
     </w:pPr>
   </w:style>
-  <w:style w:type="character" w:customStyle="1" w:styleId="Heading2Char">
-    <w:name w:val="Heading 2 Char"/>
-    <w:basedOn w:val="DefaultParagraphFont"/>
-    <w:link w:val="Heading2"/>
+  <w:style w:type="character" w:customStyle="1" w:styleId="Ttulo2Car">
+    <w:name w:val="Título 2 Car"/>
+    <w:basedOn w:val="Fuentedeprrafopredeter"/>
+    <w:link w:val="Ttulo2"/>
     <w:uiPriority w:val="9"/>
     <w:rsid w:val="00F66614"/>
     <w:rPr>
@@ -5896,7 +6869,7 @@
       <w:szCs w:val="26"/>
     </w:rPr>
   </w:style>
-  <w:style w:type="paragraph" w:styleId="TOC1">
+  <w:style w:type="paragraph" w:styleId="TDC1">
     <w:name w:val="toc 1"/>
     <w:basedOn w:val="Normal"/>
     <w:next w:val="Normal"/>
@@ -5908,7 +6881,7 @@
       <w:spacing w:after="100"/>
     </w:pPr>
   </w:style>
-  <w:style w:type="paragraph" w:styleId="TOC2">
+  <w:style w:type="paragraph" w:styleId="TDC2">
     <w:name w:val="toc 2"/>
     <w:basedOn w:val="Normal"/>
     <w:next w:val="Normal"/>
@@ -5921,9 +6894,9 @@
       <w:ind w:left="240"/>
     </w:pPr>
   </w:style>
-  <w:style w:type="character" w:styleId="Hyperlink">
+  <w:style w:type="character" w:styleId="Hipervnculo">
     <w:name w:val="Hyperlink"/>
-    <w:basedOn w:val="DefaultParagraphFont"/>
+    <w:basedOn w:val="Fuentedeprrafopredeter"/>
     <w:uiPriority w:val="99"/>
     <w:unhideWhenUsed/>
     <w:rsid w:val="000B7475"/>

</xml_diff>

<commit_message>
javadoc y docu externa
</commit_message>
<xml_diff>
--- a/Documentacion externa.docx
+++ b/Documentacion externa.docx
@@ -28,7 +28,7 @@
             <mc:AlternateContent>
               <mc:Choice Requires="wpg">
                 <w:drawing>
-                  <wp:anchor distT="0" distB="0" distL="114300" distR="114300" simplePos="0" relativeHeight="251659264" behindDoc="1" locked="0" layoutInCell="1" allowOverlap="1" wp14:anchorId="1A61DADE" wp14:editId="37163477">
+                  <wp:anchor distT="0" distB="0" distL="114300" distR="114300" simplePos="0" relativeHeight="251658240" behindDoc="1" locked="0" layoutInCell="1" allowOverlap="1" wp14:anchorId="1A61DADE" wp14:editId="37163477">
                     <wp:simplePos x="0" y="0"/>
                     <mc:AlternateContent>
                       <mc:Choice Requires="wp14">
@@ -48,7 +48,7 @@
                     <wp:extent cx="2194560" cy="9125712"/>
                     <wp:effectExtent l="0" t="0" r="6985" b="7620"/>
                     <wp:wrapNone/>
-                    <wp:docPr id="2" name="Group 1"/>
+                    <wp:docPr id="2" name="Group 2"/>
                     <wp:cNvGraphicFramePr/>
                     <a:graphic xmlns:a="http://schemas.openxmlformats.org/drawingml/2006/main">
                       <a:graphicData uri="http://schemas.microsoft.com/office/word/2010/wordprocessingGroup">
@@ -3433,7 +3433,7 @@
               </mc:Choice>
               <mc:Fallback>
                 <w:pict>
-                  <v:group w14:anchorId="1A61DADE" id="Group 1" o:spid="_x0000_s1026" style="position:absolute;margin-left:0;margin-top:0;width:172.8pt;height:718.55pt;z-index:-251657216;mso-width-percent:330;mso-height-percent:950;mso-left-percent:40;mso-position-horizontal-relative:page;mso-position-vertical:center;mso-position-vertical-relative:page;mso-width-percent:330;mso-height-percent:950;mso-left-percent:40" coordsize="21945,91257" o:gfxdata="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">
+                  <v:group w14:anchorId="1A61DADE" id="Group 2" o:spid="_x0000_s1026" style="position:absolute;margin-left:0;margin-top:0;width:172.8pt;height:718.55pt;z-index:-251658240;mso-width-percent:330;mso-height-percent:950;mso-left-percent:40;mso-position-horizontal-relative:page;mso-position-vertical:center;mso-position-vertical-relative:page;mso-width-percent:330;mso-height-percent:950;mso-left-percent:40" coordsize="21945,91257" o:gfxdata="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">
                     <v:rect id="Rectangle 3" o:spid="_x0000_s1027" style="position:absolute;width:1945;height:91257;visibility:visible;mso-wrap-style:square;v-text-anchor:middle" o:gfxdata="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" fillcolor="#44546a [3215]" stroked="f" strokeweight="1pt"/>
                     <v:shapetype id="_x0000_t15" coordsize="21600,21600" o:spt="15" adj="16200" path="m@0,l,,,21600@0,21600,21600,10800xe">
                       <v:stroke joinstyle="miter"/>
@@ -3605,7 +3605,7 @@
             <mc:AlternateContent>
               <mc:Choice Requires="wps">
                 <w:drawing>
-                  <wp:anchor distT="0" distB="0" distL="114300" distR="114300" simplePos="0" relativeHeight="251661312" behindDoc="0" locked="0" layoutInCell="1" allowOverlap="1" wp14:anchorId="69E78D73" wp14:editId="732A54E8">
+                  <wp:anchor distT="0" distB="0" distL="114300" distR="114300" simplePos="0" relativeHeight="251658242" behindDoc="0" locked="0" layoutInCell="1" allowOverlap="1" wp14:anchorId="69E78D73" wp14:editId="732A54E8">
                     <wp:simplePos x="0" y="0"/>
                     <mc:AlternateContent>
                       <mc:Choice Requires="wp14">
@@ -3634,7 +3634,7 @@
                     <wp:extent cx="3657600" cy="365760"/>
                     <wp:effectExtent l="0" t="0" r="0" b="0"/>
                     <wp:wrapNone/>
-                    <wp:docPr id="32" name="Text Box 2"/>
+                    <wp:docPr id="32" name="Text Box 32"/>
                     <wp:cNvGraphicFramePr/>
                     <a:graphic xmlns:a="http://schemas.openxmlformats.org/drawingml/2006/main">
                       <a:graphicData uri="http://schemas.microsoft.com/office/word/2010/wordprocessingShape">
@@ -3869,7 +3869,7 @@
                     <v:stroke joinstyle="miter"/>
                     <v:path gradientshapeok="t" o:connecttype="rect"/>
                   </v:shapetype>
-                  <v:shape id="Text Box 2" o:spid="_x0000_s1055" type="#_x0000_t202" style="position:absolute;margin-left:0;margin-top:0;width:4in;height:28.8pt;z-index:251661312;visibility:visible;mso-wrap-style:square;mso-width-percent:450;mso-height-percent:0;mso-left-percent:420;mso-top-percent:880;mso-wrap-distance-left:9pt;mso-wrap-distance-top:0;mso-wrap-distance-right:9pt;mso-wrap-distance-bottom:0;mso-position-horizontal-relative:page;mso-position-vertical-relative:page;mso-width-percent:450;mso-height-percent:0;mso-left-percent:420;mso-top-percent:880;mso-width-relative:page;mso-height-relative:margin;v-text-anchor:bottom" o:gfxdata="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" filled="f" stroked="f" strokeweight=".5pt">
+                  <v:shape id="Text Box 32" o:spid="_x0000_s1055" type="#_x0000_t202" style="position:absolute;margin-left:0;margin-top:0;width:4in;height:28.8pt;z-index:251658242;visibility:visible;mso-wrap-style:square;mso-width-percent:450;mso-height-percent:0;mso-left-percent:420;mso-top-percent:880;mso-wrap-distance-left:9pt;mso-wrap-distance-top:0;mso-wrap-distance-right:9pt;mso-wrap-distance-bottom:0;mso-position-horizontal-relative:page;mso-position-vertical-relative:page;mso-width-percent:450;mso-height-percent:0;mso-left-percent:420;mso-top-percent:880;mso-width-relative:page;mso-height-relative:margin;v-text-anchor:bottom" o:gfxdata="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" filled="f" stroked="f" strokeweight=".5pt">
                     <v:textbox style="mso-fit-shape-to-text:t" inset="0,0,0,0">
                       <w:txbxContent>
                         <w:p>
@@ -4060,7 +4060,7 @@
             <mc:AlternateContent>
               <mc:Choice Requires="wps">
                 <w:drawing>
-                  <wp:anchor distT="0" distB="0" distL="114300" distR="114300" simplePos="0" relativeHeight="251660288" behindDoc="0" locked="0" layoutInCell="1" allowOverlap="1" wp14:anchorId="3A084A35" wp14:editId="6B13ABE4">
+                  <wp:anchor distT="0" distB="0" distL="114300" distR="114300" simplePos="0" relativeHeight="251658241" behindDoc="0" locked="0" layoutInCell="1" allowOverlap="1" wp14:anchorId="3A084A35" wp14:editId="6B13ABE4">
                     <wp:simplePos x="0" y="0"/>
                     <mc:AlternateContent>
                       <mc:Choice Requires="wp14">
@@ -4089,7 +4089,7 @@
                     <wp:extent cx="3657600" cy="1069848"/>
                     <wp:effectExtent l="0" t="0" r="7620" b="635"/>
                     <wp:wrapNone/>
-                    <wp:docPr id="1" name="Text Box 3"/>
+                    <wp:docPr id="1" name="Text Box 1"/>
                     <wp:cNvGraphicFramePr/>
                     <a:graphic xmlns:a="http://schemas.openxmlformats.org/drawingml/2006/main">
                       <a:graphicData uri="http://schemas.microsoft.com/office/word/2010/wordprocessingShape">
@@ -4243,7 +4243,7 @@
               </mc:Choice>
               <mc:Fallback>
                 <w:pict>
-                  <v:shape w14:anchorId="3A084A35" id="Text Box 3" o:spid="_x0000_s1056" type="#_x0000_t202" style="position:absolute;margin-left:0;margin-top:0;width:4in;height:84.25pt;z-index:251660288;visibility:visible;mso-wrap-style:square;mso-width-percent:450;mso-height-percent:0;mso-left-percent:420;mso-top-percent:175;mso-wrap-distance-left:9pt;mso-wrap-distance-top:0;mso-wrap-distance-right:9pt;mso-wrap-distance-bottom:0;mso-position-horizontal-relative:page;mso-position-vertical-relative:page;mso-width-percent:450;mso-height-percent:0;mso-left-percent:420;mso-top-percent:175;mso-width-relative:page;mso-height-relative:margin;v-text-anchor:top" o:gfxdata="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" filled="f" stroked="f" strokeweight=".5pt">
+                  <v:shape w14:anchorId="3A084A35" id="Text Box 1" o:spid="_x0000_s1056" type="#_x0000_t202" style="position:absolute;margin-left:0;margin-top:0;width:4in;height:84.25pt;z-index:251658241;visibility:visible;mso-wrap-style:square;mso-width-percent:450;mso-height-percent:0;mso-left-percent:420;mso-top-percent:175;mso-wrap-distance-left:9pt;mso-wrap-distance-top:0;mso-wrap-distance-right:9pt;mso-wrap-distance-bottom:0;mso-position-horizontal-relative:page;mso-position-vertical-relative:page;mso-width-percent:450;mso-height-percent:0;mso-left-percent:420;mso-top-percent:175;mso-width-relative:page;mso-height-relative:margin;v-text-anchor:top" o:gfxdata="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" filled="f" stroked="f" strokeweight=".5pt">
                     <v:textbox style="mso-fit-shape-to-text:t" inset="0,0,0,0">
                       <w:txbxContent>
                         <w:p>
@@ -4432,7 +4432,7 @@
             </w:rPr>
             <w:fldChar w:fldCharType="separate"/>
           </w:r>
-          <w:hyperlink w:anchor="_Toc156553315" w:history="1">
+          <w:hyperlink w:anchor="_Toc156636716" w:history="1">
             <w:r>
               <w:rPr>
                 <w:rStyle w:val="Hipervnculo"/>
@@ -4459,7 +4459,7 @@
                 <w:noProof/>
                 <w:webHidden/>
               </w:rPr>
-              <w:instrText xml:space="preserve"> PAGEREF _Toc156553315 \h </w:instrText>
+              <w:instrText xml:space="preserve"> PAGEREF _Toc156636716 \h </w:instrText>
             </w:r>
             <w:r>
               <w:rPr>
@@ -4506,7 +4506,7 @@
               <w14:ligatures w14:val="standardContextual"/>
             </w:rPr>
           </w:pPr>
-          <w:hyperlink w:anchor="_Toc156553316" w:history="1">
+          <w:hyperlink w:anchor="_Toc156636717" w:history="1">
             <w:r>
               <w:rPr>
                 <w:rStyle w:val="Hipervnculo"/>
@@ -4533,7 +4533,7 @@
                 <w:noProof/>
                 <w:webHidden/>
               </w:rPr>
-              <w:instrText xml:space="preserve"> PAGEREF _Toc156553316 \h </w:instrText>
+              <w:instrText xml:space="preserve"> PAGEREF _Toc156636717 \h </w:instrText>
             </w:r>
             <w:r>
               <w:rPr>
@@ -4580,7 +4580,7 @@
               <w14:ligatures w14:val="standardContextual"/>
             </w:rPr>
           </w:pPr>
-          <w:hyperlink w:anchor="_Toc156553317" w:history="1">
+          <w:hyperlink w:anchor="_Toc156636718" w:history="1">
             <w:r>
               <w:rPr>
                 <w:rStyle w:val="Hipervnculo"/>
@@ -4607,7 +4607,7 @@
                 <w:noProof/>
                 <w:webHidden/>
               </w:rPr>
-              <w:instrText xml:space="preserve"> PAGEREF _Toc156553317 \h </w:instrText>
+              <w:instrText xml:space="preserve"> PAGEREF _Toc156636718 \h </w:instrText>
             </w:r>
             <w:r>
               <w:rPr>
@@ -4627,7 +4627,7 @@
                 <w:noProof/>
                 <w:webHidden/>
               </w:rPr>
-              <w:t>9</w:t>
+              <w:t>10</w:t>
             </w:r>
             <w:r>
               <w:rPr>
@@ -4654,7 +4654,7 @@
               <w14:ligatures w14:val="standardContextual"/>
             </w:rPr>
           </w:pPr>
-          <w:hyperlink w:anchor="_Toc156553318" w:history="1">
+          <w:hyperlink w:anchor="_Toc156636719" w:history="1">
             <w:r>
               <w:rPr>
                 <w:rStyle w:val="Hipervnculo"/>
@@ -4681,7 +4681,7 @@
                 <w:noProof/>
                 <w:webHidden/>
               </w:rPr>
-              <w:instrText xml:space="preserve"> PAGEREF _Toc156553318 \h </w:instrText>
+              <w:instrText xml:space="preserve"> PAGEREF _Toc156636719 \h </w:instrText>
             </w:r>
             <w:r>
               <w:rPr>
@@ -4701,7 +4701,7 @@
                 <w:noProof/>
                 <w:webHidden/>
               </w:rPr>
-              <w:t>9</w:t>
+              <w:t>10</w:t>
             </w:r>
             <w:r>
               <w:rPr>
@@ -4728,7 +4728,7 @@
               <w14:ligatures w14:val="standardContextual"/>
             </w:rPr>
           </w:pPr>
-          <w:hyperlink w:anchor="_Toc156553319" w:history="1">
+          <w:hyperlink w:anchor="_Toc156636720" w:history="1">
             <w:r>
               <w:rPr>
                 <w:rStyle w:val="Hipervnculo"/>
@@ -4755,7 +4755,7 @@
                 <w:noProof/>
                 <w:webHidden/>
               </w:rPr>
-              <w:instrText xml:space="preserve"> PAGEREF _Toc156553319 \h </w:instrText>
+              <w:instrText xml:space="preserve"> PAGEREF _Toc156636720 \h </w:instrText>
             </w:r>
             <w:r>
               <w:rPr>
@@ -4775,7 +4775,7 @@
                 <w:noProof/>
                 <w:webHidden/>
               </w:rPr>
-              <w:t>9</w:t>
+              <w:t>10</w:t>
             </w:r>
             <w:r>
               <w:rPr>
@@ -4802,7 +4802,7 @@
               <w14:ligatures w14:val="standardContextual"/>
             </w:rPr>
           </w:pPr>
-          <w:hyperlink w:anchor="_Toc156553320" w:history="1">
+          <w:hyperlink w:anchor="_Toc156636721" w:history="1">
             <w:r>
               <w:rPr>
                 <w:rStyle w:val="Hipervnculo"/>
@@ -4829,7 +4829,7 @@
                 <w:noProof/>
                 <w:webHidden/>
               </w:rPr>
-              <w:instrText xml:space="preserve"> PAGEREF _Toc156553320 \h </w:instrText>
+              <w:instrText xml:space="preserve"> PAGEREF _Toc156636721 \h </w:instrText>
             </w:r>
             <w:r>
               <w:rPr>
@@ -4849,7 +4849,7 @@
                 <w:noProof/>
                 <w:webHidden/>
               </w:rPr>
-              <w:t>10</w:t>
+              <w:t>11</w:t>
             </w:r>
             <w:r>
               <w:rPr>
@@ -4900,7 +4900,7 @@
         <w:ind w:firstLine="0"/>
       </w:pPr>
       <w:bookmarkStart w:id="0" w:name="_Toc154178156"/>
-      <w:bookmarkStart w:id="1" w:name="_Toc156553315"/>
+      <w:bookmarkStart w:id="1" w:name="_Toc156636716"/>
       <w:r>
         <w:lastRenderedPageBreak/>
         <w:t>Descripción de problemas</w:t>
@@ -4975,31 +4975,12 @@
         <w:pStyle w:val="Ttulo1"/>
         <w:ind w:firstLine="0"/>
       </w:pPr>
-      <w:bookmarkStart w:id="2" w:name="_Toc156553316"/>
+      <w:bookmarkStart w:id="2" w:name="_Toc156636717"/>
       <w:r>
         <w:lastRenderedPageBreak/>
         <w:t>Diseño del Programa</w:t>
       </w:r>
       <w:bookmarkEnd w:id="2"/>
-    </w:p>
-    <w:p/>
-    <w:p>
-      <w:pPr>
-        <w:ind w:firstLine="0"/>
-        <w:rPr>
-          <w:b/>
-          <w:bCs/>
-          <w:u w:val="single"/>
-        </w:rPr>
-      </w:pPr>
-      <w:r>
-        <w:rPr>
-          <w:b/>
-          <w:bCs/>
-          <w:u w:val="single"/>
-        </w:rPr>
-        <w:t>VentanaInicio:</w:t>
-      </w:r>
     </w:p>
     <w:p>
       <w:pPr>
@@ -5011,6 +4992,24 @@
         </w:rPr>
       </w:pPr>
       <w:r>
+        <w:rPr>
+          <w:b/>
+          <w:bCs/>
+          <w:u w:val="single"/>
+        </w:rPr>
+        <w:t>VentanaInicio:</w:t>
+      </w:r>
+    </w:p>
+    <w:p>
+      <w:pPr>
+        <w:ind w:firstLine="0"/>
+        <w:rPr>
+          <w:b/>
+          <w:bCs/>
+          <w:u w:val="single"/>
+        </w:rPr>
+      </w:pPr>
+      <w:r>
         <w:t xml:space="preserve">#1 </w:t>
       </w:r>
       <w:r>
@@ -5021,7 +5020,7 @@
           <wp:inline distT="0" distB="0" distL="0" distR="0" wp14:anchorId="672D8E70" wp14:editId="172555D5">
             <wp:extent cx="3255447" cy="2088912"/>
             <wp:effectExtent l="0" t="0" r="0" b="0"/>
-            <wp:docPr id="1673756555" name="Imagen 1673756555"/>
+            <wp:docPr id="1673756555" name="Picture 1673756555"/>
             <wp:cNvGraphicFramePr>
               <a:graphicFrameLocks xmlns:a="http://schemas.openxmlformats.org/drawingml/2006/main" noChangeAspect="1"/>
             </wp:cNvGraphicFramePr>
@@ -5075,7 +5074,7 @@
           <wp:inline distT="0" distB="0" distL="0" distR="0" wp14:anchorId="5A643772" wp14:editId="2E31E2EB">
             <wp:extent cx="3164814" cy="2248337"/>
             <wp:effectExtent l="0" t="0" r="0" b="0"/>
-            <wp:docPr id="965180320" name="Imagen 965180320"/>
+            <wp:docPr id="965180320" name="Picture 965180320"/>
             <wp:cNvGraphicFramePr>
               <a:graphicFrameLocks xmlns:a="http://schemas.openxmlformats.org/drawingml/2006/main" noChangeAspect="1"/>
             </wp:cNvGraphicFramePr>
@@ -5137,7 +5136,7 @@
           <wp:inline distT="0" distB="0" distL="0" distR="0" wp14:anchorId="3FE4AA64" wp14:editId="4994D881">
             <wp:extent cx="3006578" cy="2154714"/>
             <wp:effectExtent l="0" t="0" r="0" b="0"/>
-            <wp:docPr id="686377269" name="Imagen 686377269"/>
+            <wp:docPr id="686377269" name="Picture 686377269"/>
             <wp:cNvGraphicFramePr>
               <a:graphicFrameLocks xmlns:a="http://schemas.openxmlformats.org/drawingml/2006/main" noChangeAspect="1"/>
             </wp:cNvGraphicFramePr>
@@ -5189,10 +5188,10 @@
           <w:noProof/>
         </w:rPr>
         <w:drawing>
-          <wp:inline distT="0" distB="0" distL="0" distR="0" wp14:anchorId="5A518B4F" wp14:editId="287BB09B">
-            <wp:extent cx="3351906" cy="2381250"/>
+          <wp:inline distT="0" distB="0" distL="0" distR="0" wp14:anchorId="1C0A45CB" wp14:editId="57963B58">
+            <wp:extent cx="3286125" cy="2313980"/>
             <wp:effectExtent l="0" t="0" r="0" b="0"/>
-            <wp:docPr id="762072365" name="Imagen 762072365"/>
+            <wp:docPr id="1203688581" name="Imagen 1203688581"/>
             <wp:cNvGraphicFramePr>
               <a:graphicFrameLocks xmlns:a="http://schemas.openxmlformats.org/drawingml/2006/main" noChangeAspect="1"/>
             </wp:cNvGraphicFramePr>
@@ -5218,7 +5217,7 @@
                   <pic:spPr>
                     <a:xfrm>
                       <a:off x="0" y="0"/>
-                      <a:ext cx="3351906" cy="2381250"/>
+                      <a:ext cx="3286125" cy="2313980"/>
                     </a:xfrm>
                     <a:prstGeom prst="rect">
                       <a:avLst/>
@@ -5248,10 +5247,10 @@
           <w:noProof/>
         </w:rPr>
         <w:drawing>
-          <wp:inline distT="0" distB="0" distL="0" distR="0" wp14:anchorId="289E4C39" wp14:editId="549917FB">
-            <wp:extent cx="3038955" cy="2133600"/>
+          <wp:inline distT="0" distB="0" distL="0" distR="0" wp14:anchorId="0AC5BDAE" wp14:editId="26FBE604">
+            <wp:extent cx="3505200" cy="2453640"/>
             <wp:effectExtent l="0" t="0" r="0" b="0"/>
-            <wp:docPr id="302423435" name="Imagen 302423435"/>
+            <wp:docPr id="1164566690" name="Imagen 1164566690"/>
             <wp:cNvGraphicFramePr>
               <a:graphicFrameLocks xmlns:a="http://schemas.openxmlformats.org/drawingml/2006/main" noChangeAspect="1"/>
             </wp:cNvGraphicFramePr>
@@ -5277,7 +5276,7 @@
                   <pic:spPr>
                     <a:xfrm>
                       <a:off x="0" y="0"/>
-                      <a:ext cx="3038955" cy="2133600"/>
+                      <a:ext cx="3505200" cy="2453640"/>
                     </a:xfrm>
                     <a:prstGeom prst="rect">
                       <a:avLst/>
@@ -5293,11 +5292,6 @@
     <w:p>
       <w:pPr>
         <w:ind w:firstLine="0"/>
-      </w:pPr>
-    </w:p>
-    <w:p>
-      <w:pPr>
-        <w:ind w:firstLine="0"/>
         <w:rPr>
           <w:b/>
           <w:bCs/>
@@ -5313,34 +5307,57 @@
         </w:rPr>
         <w:t>Explicación:</w:t>
       </w:r>
-      <w:r>
-        <w:br/>
-      </w:r>
     </w:p>
-    <w:p/>
-    <w:p/>
-    <w:p/>
-    <w:p/>
-    <w:p/>
-    <w:p/>
-    <w:p/>
-    <w:p/>
     <w:p>
       <w:pPr>
-        <w:ind w:firstLine="0"/>
-        <w:rPr>
-          <w:b/>
-          <w:bCs/>
-          <w:u w:val="single"/>
-        </w:rPr>
+        <w:ind w:firstLine="708"/>
       </w:pPr>
       <w:r>
-        <w:rPr>
-          <w:b/>
-          <w:bCs/>
-          <w:u w:val="single"/>
-        </w:rPr>
-        <w:t>VentanaListaProcesos:</w:t>
+        <w:t xml:space="preserve">En esta clase se llama </w:t>
+      </w:r>
+      <w:proofErr w:type="spellStart"/>
+      <w:r>
+        <w:t>VentanaInicio</w:t>
+      </w:r>
+      <w:proofErr w:type="spellEnd"/>
+      <w:r>
+        <w:t xml:space="preserve"> , se comienza la ejecución del programa, en la primera imagen se muestra el diseño de la ventana, a la hora de dar inicio al programa, al usuario se le presentará la segunda imagen donde tendrá que presionar el botón de “Subir Archivos”, para que se le despliegue una venta, la cual es la tercera imagen, ahí escogerá el archivo o varios de ellos con extensión “</w:t>
+      </w:r>
+      <w:proofErr w:type="spellStart"/>
+      <w:r>
+        <w:t>prs</w:t>
+      </w:r>
+      <w:proofErr w:type="spellEnd"/>
+      <w:r>
+        <w:t xml:space="preserve">”, después de subir los archivos se le desplegará una pantalla con la lista de los procesos que hay dentro de estos archivos, luego de esto el usuario escogerá cuantos </w:t>
+      </w:r>
+      <w:proofErr w:type="spellStart"/>
+      <w:r>
+        <w:t>CPUs</w:t>
+      </w:r>
+      <w:proofErr w:type="spellEnd"/>
+      <w:r>
+        <w:t xml:space="preserve"> desea utilizar, podrá escoger de 1 a 4 </w:t>
+      </w:r>
+      <w:proofErr w:type="spellStart"/>
+      <w:r>
+        <w:t>CPUs</w:t>
+      </w:r>
+      <w:proofErr w:type="spellEnd"/>
+      <w:r>
+        <w:t xml:space="preserve">. Una vez que escogió la cantidad deseada, deberá seleccionar el botón de “Asignar a CPU” y con ello se le desplegarán la cantidad de ventanas de CPU dependiendo de la cantidad de </w:t>
+      </w:r>
+      <w:proofErr w:type="spellStart"/>
+      <w:r>
+        <w:t>CPUs</w:t>
+      </w:r>
+      <w:proofErr w:type="spellEnd"/>
+      <w:r>
+        <w:t xml:space="preserve"> que escogió, después de esto se le habilitan las opciones de “Ejecutar” o </w:t>
+      </w:r>
+      <w:r>
+        <w:lastRenderedPageBreak/>
+        <w:t>“Cancelar”, en caso de elegir “Ejecutar”, se dará inicio al programa y en caso de escoger “Cancelar”, no se comienza el programa.</w:t>
       </w:r>
     </w:p>
     <w:p>
@@ -5353,6 +5370,24 @@
         </w:rPr>
       </w:pPr>
       <w:r>
+        <w:rPr>
+          <w:b/>
+          <w:bCs/>
+          <w:u w:val="single"/>
+        </w:rPr>
+        <w:t>VentanaListaProcesos:</w:t>
+      </w:r>
+    </w:p>
+    <w:p>
+      <w:pPr>
+        <w:ind w:firstLine="0"/>
+        <w:rPr>
+          <w:b/>
+          <w:bCs/>
+          <w:u w:val="single"/>
+        </w:rPr>
+      </w:pPr>
+      <w:r>
         <w:t>#1:</w:t>
       </w:r>
     </w:p>
@@ -5365,10 +5400,10 @@
           <w:noProof/>
         </w:rPr>
         <w:drawing>
-          <wp:inline distT="0" distB="0" distL="0" distR="0" wp14:anchorId="40ECE2F1" wp14:editId="2B1D1D2B">
+          <wp:inline distT="0" distB="0" distL="0" distR="0" wp14:anchorId="40ECE2F1" wp14:editId="2BA14576">
             <wp:extent cx="4572000" cy="3057525"/>
             <wp:effectExtent l="0" t="0" r="0" b="0"/>
-            <wp:docPr id="1210083878" name="Imagen 1210083878"/>
+            <wp:docPr id="1210083878" name="Picture 1210083878"/>
             <wp:cNvGraphicFramePr>
               <a:graphicFrameLocks xmlns:a="http://schemas.openxmlformats.org/drawingml/2006/main" noChangeAspect="1"/>
             </wp:cNvGraphicFramePr>
@@ -5376,7 +5411,7 @@
               <a:graphicData uri="http://schemas.openxmlformats.org/drawingml/2006/picture">
                 <pic:pic xmlns:pic="http://schemas.openxmlformats.org/drawingml/2006/picture">
                   <pic:nvPicPr>
-                    <pic:cNvPr id="0" name=""/>
+                    <pic:cNvPr id="0" name="Picture 1210083878"/>
                     <pic:cNvPicPr/>
                   </pic:nvPicPr>
                   <pic:blipFill>
@@ -5411,15 +5446,28 @@
       <w:pPr>
         <w:ind w:firstLine="0"/>
       </w:pPr>
+    </w:p>
+    <w:p>
+      <w:pPr>
+        <w:ind w:firstLine="0"/>
+      </w:pPr>
+      <w:r>
+        <w:t>#2:</w:t>
+      </w:r>
+    </w:p>
+    <w:p>
+      <w:pPr>
+        <w:ind w:firstLine="0"/>
+      </w:pPr>
       <w:r>
         <w:rPr>
           <w:noProof/>
         </w:rPr>
         <w:drawing>
-          <wp:inline distT="0" distB="0" distL="0" distR="0" wp14:anchorId="6E6FF209" wp14:editId="345F20B5">
-            <wp:extent cx="4681777" cy="2943225"/>
+          <wp:inline distT="0" distB="0" distL="0" distR="0" wp14:anchorId="782F8BFE" wp14:editId="0E66E99C">
+            <wp:extent cx="4388508" cy="2733675"/>
             <wp:effectExtent l="0" t="0" r="0" b="0"/>
-            <wp:docPr id="827730902" name="Imagen 827730902"/>
+            <wp:docPr id="1371421350" name="Imagen 1371421350"/>
             <wp:cNvGraphicFramePr>
               <a:graphicFrameLocks xmlns:a="http://schemas.openxmlformats.org/drawingml/2006/main" noChangeAspect="1"/>
             </wp:cNvGraphicFramePr>
@@ -5445,7 +5493,7 @@
                   <pic:spPr>
                     <a:xfrm>
                       <a:off x="0" y="0"/>
-                      <a:ext cx="4681777" cy="2943225"/>
+                      <a:ext cx="4388508" cy="2733675"/>
                     </a:xfrm>
                     <a:prstGeom prst="rect">
                       <a:avLst/>
@@ -5462,65 +5510,22 @@
       <w:pPr>
         <w:ind w:firstLine="0"/>
       </w:pPr>
-    </w:p>
-    <w:p>
-      <w:pPr>
-        <w:ind w:firstLine="0"/>
-      </w:pPr>
-      <w:r>
-        <w:rPr>
-          <w:b/>
-          <w:bCs/>
-        </w:rPr>
-        <w:t>Explicación:</w:t>
-      </w:r>
-    </w:p>
-    <w:p>
-      <w:pPr>
-        <w:ind w:firstLine="0"/>
-      </w:pPr>
-    </w:p>
-    <w:p>
-      <w:pPr>
-        <w:ind w:firstLine="0"/>
-      </w:pPr>
-    </w:p>
-    <w:p>
-      <w:pPr>
-        <w:ind w:firstLine="0"/>
-      </w:pPr>
-    </w:p>
-    <w:p>
-      <w:pPr>
-        <w:ind w:firstLine="0"/>
-        <w:rPr>
-          <w:b/>
-          <w:bCs/>
-          <w:u w:val="single"/>
-        </w:rPr>
-      </w:pPr>
-      <w:r>
-        <w:rPr>
-          <w:b/>
-          <w:bCs/>
-          <w:u w:val="single"/>
-        </w:rPr>
-        <w:t>VentanaRAM:</w:t>
-      </w:r>
-    </w:p>
-    <w:p>
-      <w:pPr>
-        <w:ind w:firstLine="0"/>
-      </w:pPr>
+      <w:r>
+        <w:lastRenderedPageBreak/>
+        <w:t>#3:</w:t>
+      </w:r>
+      <w:r>
+        <w:br/>
+      </w:r>
       <w:r>
         <w:rPr>
           <w:noProof/>
         </w:rPr>
         <w:drawing>
-          <wp:inline distT="0" distB="0" distL="0" distR="0" wp14:anchorId="5DA6F2BC" wp14:editId="17A416F8">
-            <wp:extent cx="2971800" cy="3323772"/>
+          <wp:inline distT="0" distB="0" distL="0" distR="0" wp14:anchorId="7EE9D487" wp14:editId="23615DC3">
+            <wp:extent cx="4572000" cy="3038475"/>
             <wp:effectExtent l="0" t="0" r="0" b="0"/>
-            <wp:docPr id="658074692" name="Imagen 658074692"/>
+            <wp:docPr id="390740264" name="Imagen 390740264"/>
             <wp:cNvGraphicFramePr>
               <a:graphicFrameLocks xmlns:a="http://schemas.openxmlformats.org/drawingml/2006/main" noChangeAspect="1"/>
             </wp:cNvGraphicFramePr>
@@ -5546,7 +5551,7 @@
                   <pic:spPr>
                     <a:xfrm>
                       <a:off x="0" y="0"/>
-                      <a:ext cx="2971800" cy="3323772"/>
+                      <a:ext cx="4572000" cy="3038475"/>
                     </a:xfrm>
                     <a:prstGeom prst="rect">
                       <a:avLst/>
@@ -5562,12 +5567,49 @@
     <w:p>
       <w:pPr>
         <w:ind w:firstLine="0"/>
+      </w:pPr>
+      <w:r>
         <w:rPr>
           <w:b/>
           <w:bCs/>
-          <w:u w:val="single"/>
         </w:rPr>
+        <w:t>Explicación:</w:t>
+      </w:r>
+    </w:p>
+    <w:p>
+      <w:pPr>
+        <w:ind w:firstLine="0"/>
       </w:pPr>
+      <w:r>
+        <w:t xml:space="preserve">En la primera imagen se muestra el diseño de la </w:t>
+      </w:r>
+      <w:proofErr w:type="spellStart"/>
+      <w:r>
+        <w:t>VentanaListaProcesos</w:t>
+      </w:r>
+      <w:proofErr w:type="spellEnd"/>
+      <w:r>
+        <w:t xml:space="preserve">, esta clase se encarga de mostrar los procesos dentro de los archivos PRS, en la segunda se muestra los archivos ya subidos desde la </w:t>
+      </w:r>
+      <w:proofErr w:type="spellStart"/>
+      <w:r>
+        <w:rPr>
+          <w:b/>
+          <w:bCs/>
+        </w:rPr>
+        <w:t>VentanaInicio</w:t>
+      </w:r>
+      <w:proofErr w:type="spellEnd"/>
+      <w:r>
+        <w:rPr>
+          <w:b/>
+          <w:bCs/>
+        </w:rPr>
+        <w:t xml:space="preserve">, </w:t>
+      </w:r>
+      <w:r>
+        <w:t>ya por último en la tercera imagen, se muestran los procesos en ejecución, se puede notar ya que en algunos procesos se cambió el estado de “Asignado” a “Finalizado.</w:t>
+      </w:r>
     </w:p>
     <w:p>
       <w:pPr>
@@ -5578,194 +5620,24 @@
           <w:u w:val="single"/>
         </w:rPr>
       </w:pPr>
-    </w:p>
-    <w:p>
-      <w:pPr>
-        <w:ind w:firstLine="0"/>
+      <w:proofErr w:type="spellStart"/>
+      <w:r>
         <w:rPr>
           <w:b/>
           <w:bCs/>
           <w:u w:val="single"/>
         </w:rPr>
-      </w:pPr>
-    </w:p>
-    <w:p>
-      <w:pPr>
-        <w:ind w:firstLine="0"/>
+        <w:t>VentanaCPU</w:t>
+      </w:r>
+      <w:proofErr w:type="spellEnd"/>
+      <w:r>
         <w:rPr>
           <w:b/>
           <w:bCs/>
           <w:u w:val="single"/>
         </w:rPr>
-      </w:pPr>
-    </w:p>
-    <w:p>
-      <w:pPr>
-        <w:ind w:firstLine="0"/>
-        <w:rPr>
-          <w:b/>
-          <w:bCs/>
-          <w:u w:val="single"/>
-        </w:rPr>
-      </w:pPr>
-    </w:p>
-    <w:p>
-      <w:pPr>
-        <w:ind w:firstLine="0"/>
-        <w:rPr>
-          <w:b/>
-          <w:bCs/>
-          <w:u w:val="single"/>
-        </w:rPr>
-      </w:pPr>
-    </w:p>
-    <w:p>
-      <w:pPr>
-        <w:ind w:firstLine="0"/>
-        <w:rPr>
-          <w:b/>
-          <w:bCs/>
-          <w:u w:val="single"/>
-        </w:rPr>
-      </w:pPr>
-    </w:p>
-    <w:p>
-      <w:pPr>
-        <w:ind w:firstLine="0"/>
-        <w:rPr>
-          <w:b/>
-          <w:bCs/>
-          <w:u w:val="single"/>
-        </w:rPr>
-      </w:pPr>
-    </w:p>
-    <w:p>
-      <w:pPr>
-        <w:ind w:firstLine="0"/>
-        <w:rPr>
-          <w:b/>
-          <w:bCs/>
-          <w:u w:val="single"/>
-        </w:rPr>
-      </w:pPr>
-    </w:p>
-    <w:p>
-      <w:pPr>
-        <w:ind w:firstLine="0"/>
-        <w:rPr>
-          <w:b/>
-          <w:bCs/>
-          <w:u w:val="single"/>
-        </w:rPr>
-      </w:pPr>
-    </w:p>
-    <w:p>
-      <w:pPr>
-        <w:ind w:firstLine="0"/>
-        <w:rPr>
-          <w:b/>
-          <w:bCs/>
-          <w:u w:val="single"/>
-        </w:rPr>
-      </w:pPr>
-    </w:p>
-    <w:p>
-      <w:pPr>
-        <w:ind w:firstLine="0"/>
-        <w:rPr>
-          <w:b/>
-          <w:bCs/>
-          <w:u w:val="single"/>
-        </w:rPr>
-      </w:pPr>
-    </w:p>
-    <w:p>
-      <w:pPr>
-        <w:ind w:firstLine="0"/>
-        <w:rPr>
-          <w:b/>
-          <w:bCs/>
-          <w:u w:val="single"/>
-        </w:rPr>
-      </w:pPr>
-    </w:p>
-    <w:p>
-      <w:pPr>
-        <w:ind w:firstLine="0"/>
-        <w:rPr>
-          <w:b/>
-          <w:bCs/>
-          <w:u w:val="single"/>
-        </w:rPr>
-      </w:pPr>
-    </w:p>
-    <w:p>
-      <w:pPr>
-        <w:ind w:firstLine="0"/>
-        <w:rPr>
-          <w:b/>
-          <w:bCs/>
-          <w:u w:val="single"/>
-        </w:rPr>
-      </w:pPr>
-    </w:p>
-    <w:p>
-      <w:pPr>
-        <w:ind w:firstLine="0"/>
-        <w:rPr>
-          <w:b/>
-          <w:bCs/>
-          <w:u w:val="single"/>
-        </w:rPr>
-      </w:pPr>
-    </w:p>
-    <w:p>
-      <w:pPr>
-        <w:ind w:firstLine="0"/>
-        <w:rPr>
-          <w:b/>
-          <w:bCs/>
-          <w:u w:val="single"/>
-        </w:rPr>
-      </w:pPr>
-    </w:p>
-    <w:p>
-      <w:pPr>
-        <w:ind w:firstLine="0"/>
-        <w:rPr>
-          <w:b/>
-          <w:bCs/>
-          <w:u w:val="single"/>
-        </w:rPr>
-      </w:pPr>
-    </w:p>
-    <w:p>
-      <w:pPr>
-        <w:ind w:firstLine="0"/>
-        <w:rPr>
-          <w:b/>
-          <w:bCs/>
-          <w:u w:val="single"/>
-        </w:rPr>
-      </w:pPr>
-      <w:r>
-        <w:rPr>
-          <w:b/>
-          <w:bCs/>
-          <w:u w:val="single"/>
-        </w:rPr>
-        <w:t>VentanaCPU:</w:t>
-      </w:r>
-    </w:p>
-    <w:p>
-      <w:pPr>
-        <w:ind w:firstLine="0"/>
-        <w:rPr>
-          <w:b/>
-          <w:bCs/>
-          <w:u w:val="single"/>
-        </w:rPr>
-      </w:pPr>
+        <w:t>:</w:t>
+      </w:r>
     </w:p>
     <w:p>
       <w:pPr>
@@ -5774,15 +5646,20 @@
       <w:r>
         <w:t>#1:</w:t>
       </w:r>
+    </w:p>
+    <w:p>
+      <w:pPr>
+        <w:ind w:firstLine="0"/>
+      </w:pPr>
       <w:r>
         <w:rPr>
           <w:noProof/>
         </w:rPr>
         <w:drawing>
-          <wp:inline distT="0" distB="0" distL="0" distR="0" wp14:anchorId="59D65EDF" wp14:editId="3A53A27E">
-            <wp:extent cx="5600698" cy="1493520"/>
+          <wp:inline distT="0" distB="0" distL="0" distR="0" wp14:anchorId="59D65EDF" wp14:editId="1D482AAB">
+            <wp:extent cx="4838700" cy="1290320"/>
             <wp:effectExtent l="0" t="0" r="0" b="0"/>
-            <wp:docPr id="2024347199" name="Imagen 2024347199"/>
+            <wp:docPr id="2024347199" name="Picture 2024347199"/>
             <wp:cNvGraphicFramePr>
               <a:graphicFrameLocks xmlns:a="http://schemas.openxmlformats.org/drawingml/2006/main" noChangeAspect="1"/>
             </wp:cNvGraphicFramePr>
@@ -5790,7 +5667,7 @@
               <a:graphicData uri="http://schemas.openxmlformats.org/drawingml/2006/picture">
                 <pic:pic xmlns:pic="http://schemas.openxmlformats.org/drawingml/2006/picture">
                   <pic:nvPicPr>
-                    <pic:cNvPr id="0" name=""/>
+                    <pic:cNvPr id="0" name="Picture 2024347199"/>
                     <pic:cNvPicPr/>
                   </pic:nvPicPr>
                   <pic:blipFill>
@@ -5808,7 +5685,7 @@
                   <pic:spPr>
                     <a:xfrm>
                       <a:off x="0" y="0"/>
-                      <a:ext cx="5600698" cy="1493520"/>
+                      <a:ext cx="4838700" cy="1290320"/>
                     </a:xfrm>
                     <a:prstGeom prst="rect">
                       <a:avLst/>
@@ -5822,11 +5699,8 @@
       </w:r>
     </w:p>
     <w:p>
-      <w:pPr>
-        <w:ind w:firstLine="0"/>
-      </w:pPr>
-      <w:r>
-        <w:t>#2:</w:t>
+      <w:r>
+        <w:br w:type="page"/>
       </w:r>
     </w:p>
     <w:p>
@@ -5834,14 +5708,23 @@
         <w:ind w:firstLine="0"/>
       </w:pPr>
       <w:r>
+        <w:lastRenderedPageBreak/>
+        <w:t>#2:</w:t>
+      </w:r>
+    </w:p>
+    <w:p>
+      <w:pPr>
+        <w:ind w:firstLine="0"/>
+      </w:pPr>
+      <w:r>
         <w:rPr>
           <w:noProof/>
         </w:rPr>
         <w:drawing>
-          <wp:inline distT="0" distB="0" distL="0" distR="0" wp14:anchorId="17597E2A" wp14:editId="38FEEDD2">
-            <wp:extent cx="5697416" cy="1543050"/>
+          <wp:inline distT="0" distB="0" distL="0" distR="0" wp14:anchorId="1E0B7A2D" wp14:editId="0AE29BE2">
+            <wp:extent cx="4410075" cy="2397978"/>
             <wp:effectExtent l="0" t="0" r="0" b="0"/>
-            <wp:docPr id="895711263" name="Imagen 895711263"/>
+            <wp:docPr id="1651178512" name="Imagen 1651178512"/>
             <wp:cNvGraphicFramePr>
               <a:graphicFrameLocks xmlns:a="http://schemas.openxmlformats.org/drawingml/2006/main" noChangeAspect="1"/>
             </wp:cNvGraphicFramePr>
@@ -5867,7 +5750,7 @@
                   <pic:spPr>
                     <a:xfrm>
                       <a:off x="0" y="0"/>
-                      <a:ext cx="5697416" cy="1543050"/>
+                      <a:ext cx="4410075" cy="2397978"/>
                     </a:xfrm>
                     <a:prstGeom prst="rect">
                       <a:avLst/>
@@ -5890,11 +5773,58 @@
         <w:ind w:firstLine="0"/>
       </w:pPr>
       <w:r>
+        <w:t>#3</w:t>
+      </w:r>
+    </w:p>
+    <w:p>
+      <w:pPr>
+        <w:ind w:firstLine="0"/>
+      </w:pPr>
+      <w:r>
         <w:rPr>
-          <w:b/>
-          <w:bCs/>
+          <w:noProof/>
         </w:rPr>
-        <w:t>Explicación:</w:t>
+        <w:drawing>
+          <wp:inline distT="0" distB="0" distL="0" distR="0" wp14:anchorId="295F29A4" wp14:editId="3EB5ACEC">
+            <wp:extent cx="5303562" cy="2609239"/>
+            <wp:effectExtent l="0" t="0" r="0" b="0"/>
+            <wp:docPr id="1292083666" name="Imagen 1292083666"/>
+            <wp:cNvGraphicFramePr>
+              <a:graphicFrameLocks xmlns:a="http://schemas.openxmlformats.org/drawingml/2006/main" noChangeAspect="1"/>
+            </wp:cNvGraphicFramePr>
+            <a:graphic xmlns:a="http://schemas.openxmlformats.org/drawingml/2006/main">
+              <a:graphicData uri="http://schemas.openxmlformats.org/drawingml/2006/picture">
+                <pic:pic xmlns:pic="http://schemas.openxmlformats.org/drawingml/2006/picture">
+                  <pic:nvPicPr>
+                    <pic:cNvPr id="0" name=""/>
+                    <pic:cNvPicPr/>
+                  </pic:nvPicPr>
+                  <pic:blipFill>
+                    <a:blip r:embed="rId16">
+                      <a:extLst>
+                        <a:ext uri="{28A0092B-C50C-407E-A947-70E740481C1C}">
+                          <a14:useLocalDpi xmlns:a14="http://schemas.microsoft.com/office/drawing/2010/main" val="0"/>
+                        </a:ext>
+                      </a:extLst>
+                    </a:blip>
+                    <a:stretch>
+                      <a:fillRect/>
+                    </a:stretch>
+                  </pic:blipFill>
+                  <pic:spPr>
+                    <a:xfrm>
+                      <a:off x="0" y="0"/>
+                      <a:ext cx="5303562" cy="2609239"/>
+                    </a:xfrm>
+                    <a:prstGeom prst="rect">
+                      <a:avLst/>
+                    </a:prstGeom>
+                  </pic:spPr>
+                </pic:pic>
+              </a:graphicData>
+            </a:graphic>
+          </wp:inline>
+        </w:drawing>
       </w:r>
     </w:p>
     <w:p>
@@ -5906,40 +5836,233 @@
       <w:pPr>
         <w:ind w:firstLine="0"/>
       </w:pPr>
+      <w:r>
+        <w:rPr>
+          <w:b/>
+          <w:bCs/>
+        </w:rPr>
+        <w:t>Explicación:</w:t>
+      </w:r>
+    </w:p>
+    <w:p>
+      <w:pPr>
+        <w:ind w:firstLine="708"/>
+      </w:pPr>
+      <w:r>
+        <w:t xml:space="preserve">En la primera imagen se muestra el diseño de la clase CPU, tomando referencia a la clase </w:t>
+      </w:r>
+      <w:proofErr w:type="spellStart"/>
+      <w:r>
+        <w:t>VentanaInicio</w:t>
+      </w:r>
+      <w:proofErr w:type="spellEnd"/>
+      <w:r>
+        <w:t xml:space="preserve">, dependiendo de los </w:t>
+      </w:r>
+      <w:proofErr w:type="spellStart"/>
+      <w:r>
+        <w:t>CPUs</w:t>
+      </w:r>
+      <w:proofErr w:type="spellEnd"/>
+      <w:r>
+        <w:t xml:space="preserve"> escogidos en esa clase, se mostrarán la misma cantidad de ventanas de </w:t>
+      </w:r>
+      <w:proofErr w:type="spellStart"/>
+      <w:r>
+        <w:t>CPUs</w:t>
+      </w:r>
+      <w:proofErr w:type="spellEnd"/>
+      <w:r>
+        <w:t xml:space="preserve">, en este caso solo dos y van numeradas como se muestra en la segunda imagen, a la hora de dar ejecución al programa aparecen los procesos dentro de estas ventanas de </w:t>
+      </w:r>
+      <w:proofErr w:type="spellStart"/>
+      <w:r>
+        <w:t>CPUs</w:t>
+      </w:r>
+      <w:proofErr w:type="spellEnd"/>
+      <w:r>
+        <w:t xml:space="preserve">, como se muestra en la tercera imagen </w:t>
+      </w:r>
+    </w:p>
+    <w:p>
+      <w:r>
+        <w:br w:type="page"/>
+      </w:r>
+    </w:p>
+    <w:p>
+      <w:pPr>
+        <w:ind w:firstLine="0"/>
+        <w:rPr>
+          <w:b/>
+          <w:bCs/>
+          <w:u w:val="single"/>
+        </w:rPr>
+      </w:pPr>
+      <w:proofErr w:type="spellStart"/>
+      <w:r>
+        <w:rPr>
+          <w:b/>
+          <w:bCs/>
+          <w:u w:val="single"/>
+        </w:rPr>
+        <w:lastRenderedPageBreak/>
+        <w:t>VentanaRAM</w:t>
+      </w:r>
+      <w:proofErr w:type="spellEnd"/>
+      <w:r>
+        <w:rPr>
+          <w:b/>
+          <w:bCs/>
+          <w:u w:val="single"/>
+        </w:rPr>
+        <w:t>:</w:t>
+      </w:r>
     </w:p>
     <w:p>
       <w:pPr>
         <w:ind w:firstLine="0"/>
       </w:pPr>
+      <w:r>
+        <w:t>#1:</w:t>
+      </w:r>
     </w:p>
     <w:p>
       <w:pPr>
         <w:ind w:firstLine="0"/>
       </w:pPr>
+      <w:r>
+        <w:rPr>
+          <w:noProof/>
+        </w:rPr>
+        <w:drawing>
+          <wp:inline distT="0" distB="0" distL="0" distR="0" wp14:anchorId="3BCB202E" wp14:editId="276236AA">
+            <wp:extent cx="2390775" cy="3678115"/>
+            <wp:effectExtent l="0" t="0" r="0" b="0"/>
+            <wp:docPr id="606591489" name="Imagen 606591489"/>
+            <wp:cNvGraphicFramePr>
+              <a:graphicFrameLocks xmlns:a="http://schemas.openxmlformats.org/drawingml/2006/main" noChangeAspect="1"/>
+            </wp:cNvGraphicFramePr>
+            <a:graphic xmlns:a="http://schemas.openxmlformats.org/drawingml/2006/main">
+              <a:graphicData uri="http://schemas.openxmlformats.org/drawingml/2006/picture">
+                <pic:pic xmlns:pic="http://schemas.openxmlformats.org/drawingml/2006/picture">
+                  <pic:nvPicPr>
+                    <pic:cNvPr id="0" name=""/>
+                    <pic:cNvPicPr/>
+                  </pic:nvPicPr>
+                  <pic:blipFill>
+                    <a:blip r:embed="rId17">
+                      <a:extLst>
+                        <a:ext uri="{28A0092B-C50C-407E-A947-70E740481C1C}">
+                          <a14:useLocalDpi xmlns:a14="http://schemas.microsoft.com/office/drawing/2010/main" val="0"/>
+                        </a:ext>
+                      </a:extLst>
+                    </a:blip>
+                    <a:stretch>
+                      <a:fillRect/>
+                    </a:stretch>
+                  </pic:blipFill>
+                  <pic:spPr>
+                    <a:xfrm>
+                      <a:off x="0" y="0"/>
+                      <a:ext cx="2390775" cy="3678115"/>
+                    </a:xfrm>
+                    <a:prstGeom prst="rect">
+                      <a:avLst/>
+                    </a:prstGeom>
+                  </pic:spPr>
+                </pic:pic>
+              </a:graphicData>
+            </a:graphic>
+          </wp:inline>
+        </w:drawing>
+      </w:r>
     </w:p>
     <w:p>
       <w:pPr>
         <w:ind w:firstLine="0"/>
       </w:pPr>
+      <w:r>
+        <w:t>#2:</w:t>
+      </w:r>
     </w:p>
     <w:p>
       <w:pPr>
         <w:ind w:firstLine="0"/>
       </w:pPr>
-    </w:p>
-    <w:p>
-      <w:pPr>
-        <w:ind w:firstLine="0"/>
-      </w:pPr>
+      <w:r>
+        <w:rPr>
+          <w:noProof/>
+        </w:rPr>
+        <w:lastRenderedPageBreak/>
+        <w:drawing>
+          <wp:inline distT="0" distB="0" distL="0" distR="0" wp14:anchorId="70AF9F97" wp14:editId="3A0F0AA6">
+            <wp:extent cx="2200593" cy="4419600"/>
+            <wp:effectExtent l="0" t="0" r="9525" b="0"/>
+            <wp:docPr id="1449199789" name="Imagen 1449199789"/>
+            <wp:cNvGraphicFramePr>
+              <a:graphicFrameLocks xmlns:a="http://schemas.openxmlformats.org/drawingml/2006/main" noChangeAspect="1"/>
+            </wp:cNvGraphicFramePr>
+            <a:graphic xmlns:a="http://schemas.openxmlformats.org/drawingml/2006/main">
+              <a:graphicData uri="http://schemas.openxmlformats.org/drawingml/2006/picture">
+                <pic:pic xmlns:pic="http://schemas.openxmlformats.org/drawingml/2006/picture">
+                  <pic:nvPicPr>
+                    <pic:cNvPr id="0" name=""/>
+                    <pic:cNvPicPr/>
+                  </pic:nvPicPr>
+                  <pic:blipFill>
+                    <a:blip r:embed="rId18">
+                      <a:extLst>
+                        <a:ext uri="{28A0092B-C50C-407E-A947-70E740481C1C}">
+                          <a14:useLocalDpi xmlns:a14="http://schemas.microsoft.com/office/drawing/2010/main" val="0"/>
+                        </a:ext>
+                      </a:extLst>
+                    </a:blip>
+                    <a:stretch>
+                      <a:fillRect/>
+                    </a:stretch>
+                  </pic:blipFill>
+                  <pic:spPr>
+                    <a:xfrm>
+                      <a:off x="0" y="0"/>
+                      <a:ext cx="2200593" cy="4419600"/>
+                    </a:xfrm>
+                    <a:prstGeom prst="rect">
+                      <a:avLst/>
+                    </a:prstGeom>
+                  </pic:spPr>
+                </pic:pic>
+              </a:graphicData>
+            </a:graphic>
+          </wp:inline>
+        </w:drawing>
+      </w:r>
       <w:r>
         <w:br/>
       </w:r>
-    </w:p>
-    <w:p>
-      <w:pPr>
-        <w:spacing w:line="360" w:lineRule="auto"/>
-        <w:ind w:firstLine="0"/>
-      </w:pPr>
+      <w:r>
+        <w:rPr>
+          <w:b/>
+          <w:bCs/>
+        </w:rPr>
+        <w:t>Explicación:</w:t>
+      </w:r>
+      <w:r>
+        <w:br/>
+      </w:r>
+      <w:r>
+        <w:tab/>
+      </w:r>
+      <w:r>
+        <w:t>Esta clase está encargada mostrar los procesos dentro de la memoria, respetando el tamaño de esta, en la primera imagen se muestra el diseño de la ventana, en la segunda imagen ya se muestran los procesos asignados dentro de la memoria, el tamaño de cada proceso se puede notar porque están marcados de blanco, por ejemplo, el proceso llamado “</w:t>
+      </w:r>
+      <w:proofErr w:type="spellStart"/>
+      <w:r>
+        <w:t>CualDocumento</w:t>
+      </w:r>
+      <w:proofErr w:type="spellEnd"/>
+      <w:r>
+        <w:t>” tiene un tamaño de 10, ya que toma de 0 a 10 espacios de memoria. En caso de que la memoria esté llena, cuando finaliza un proceso se añade el siguiente que esté en ejecución.</w:t>
+      </w:r>
     </w:p>
     <w:p>
       <w:r>
@@ -5951,7 +6074,7 @@
         <w:pStyle w:val="Ttulo1"/>
         <w:ind w:firstLine="0"/>
       </w:pPr>
-      <w:bookmarkStart w:id="3" w:name="_Toc156553317"/>
+      <w:bookmarkStart w:id="3" w:name="_Toc156636718"/>
       <w:r>
         <w:lastRenderedPageBreak/>
         <w:t>Librerías Usadas</w:t>
@@ -5978,7 +6101,7 @@
         <w:ind w:firstLine="0"/>
       </w:pPr>
       <w:bookmarkStart w:id="4" w:name="_Toc154178159"/>
-      <w:bookmarkStart w:id="5" w:name="_Toc156553318"/>
+      <w:bookmarkStart w:id="5" w:name="_Toc156636719"/>
       <w:r>
         <w:t>Análisis de resultados</w:t>
       </w:r>
@@ -5990,7 +6113,7 @@
         <w:pStyle w:val="Ttulo2"/>
         <w:ind w:firstLine="0"/>
       </w:pPr>
-      <w:bookmarkStart w:id="6" w:name="_Toc156553319"/>
+      <w:bookmarkStart w:id="6" w:name="_Toc156636720"/>
       <w:r>
         <w:t>Objetivos alcanzados</w:t>
       </w:r>
@@ -6045,7 +6168,7 @@
         <w:pStyle w:val="Ttulo2"/>
         <w:ind w:firstLine="0"/>
       </w:pPr>
-      <w:bookmarkStart w:id="7" w:name="_Toc156553320"/>
+      <w:bookmarkStart w:id="7" w:name="_Toc156636721"/>
       <w:r>
         <w:lastRenderedPageBreak/>
         <w:t>Objetivos fallidos</w:t>

</xml_diff>